<commit_message>
adds a x509 lab to the MQTT part
</commit_message>
<xml_diff>
--- a/MQTT/Hands on lab with IoT Hub and MQTT.docx
+++ b/MQTT/Hands on lab with IoT Hub and MQTT.docx
@@ -7,27 +7,175 @@
         <w:pStyle w:val="Heading1"/>
       </w:pPr>
       <w:r>
-        <w:t xml:space="preserve">Hands on lab with IoT Hub and </w:t>
-      </w:r>
-      <w:proofErr w:type="gramStart"/>
-      <w:r>
-        <w:t>MQTT  (</w:t>
-      </w:r>
-      <w:proofErr w:type="gramEnd"/>
-      <w:r>
-        <w:t>20 minutes)</w:t>
-      </w:r>
-    </w:p>
-    <w:p>
-      <w:pPr>
-        <w:pStyle w:val="ListParagraph"/>
+        <w:t>Prerequisites</w:t>
+      </w:r>
+      <w:r>
+        <w:t xml:space="preserve"> (5 Minutes)</w:t>
+      </w:r>
+    </w:p>
+    <w:p>
+      <w:pPr>
+        <w:pStyle w:val="Heading1"/>
         <w:numPr>
           <w:ilvl w:val="0"/>
-          <w:numId w:val="1"/>
+          <w:numId w:val="5"/>
         </w:numPr>
-      </w:pPr>
-      <w:r>
+        <w:rPr>
+          <w:rFonts w:asciiTheme="minorHAnsi" w:eastAsiaTheme="minorHAnsi" w:hAnsiTheme="minorHAnsi" w:cstheme="minorBidi"/>
+          <w:color w:val="auto"/>
+          <w:sz w:val="22"/>
+          <w:szCs w:val="22"/>
+        </w:rPr>
+      </w:pPr>
+      <w:r>
+        <w:rPr>
+          <w:rFonts w:asciiTheme="minorHAnsi" w:eastAsiaTheme="minorHAnsi" w:hAnsiTheme="minorHAnsi" w:cstheme="minorBidi"/>
+          <w:color w:val="auto"/>
+          <w:sz w:val="22"/>
+          <w:szCs w:val="22"/>
+        </w:rPr>
         <w:t>Create an IoT Hub</w:t>
+      </w:r>
+    </w:p>
+    <w:p>
+      <w:pPr>
+        <w:pStyle w:val="ListParagraph"/>
+        <w:numPr>
+          <w:ilvl w:val="0"/>
+          <w:numId w:val="5"/>
+        </w:numPr>
+      </w:pPr>
+      <w:r>
+        <w:t xml:space="preserve">In </w:t>
+      </w:r>
+      <w:proofErr w:type="spellStart"/>
+      <w:r>
+        <w:t>cloudshell</w:t>
+      </w:r>
+      <w:proofErr w:type="spellEnd"/>
+      <w:r>
+        <w:t xml:space="preserve">, </w:t>
+      </w:r>
+      <w:r>
+        <w:tab/>
+        <w:t xml:space="preserve">run:  </w:t>
+      </w:r>
+      <w:r>
+        <w:tab/>
+      </w:r>
+      <w:r>
+        <w:rPr>
+          <w:rFonts w:ascii="Courier New" w:hAnsi="Courier New" w:cs="Courier New"/>
+        </w:rPr>
+        <w:t>pip3 install azure-</w:t>
+      </w:r>
+      <w:proofErr w:type="spellStart"/>
+      <w:r>
+        <w:rPr>
+          <w:rFonts w:ascii="Courier New" w:hAnsi="Courier New" w:cs="Courier New"/>
+        </w:rPr>
+        <w:t>iot</w:t>
+      </w:r>
+      <w:proofErr w:type="spellEnd"/>
+      <w:r>
+        <w:rPr>
+          <w:rFonts w:ascii="Courier New" w:hAnsi="Courier New" w:cs="Courier New"/>
+        </w:rPr>
+        <w:t>-device</w:t>
+      </w:r>
+    </w:p>
+    <w:p>
+      <w:pPr>
+        <w:pStyle w:val="ListParagraph"/>
+        <w:numPr>
+          <w:ilvl w:val="0"/>
+          <w:numId w:val="5"/>
+        </w:numPr>
+        <w:rPr>
+          <w:rStyle w:val="Hyperlink"/>
+          <w:color w:val="auto"/>
+          <w:u w:val="none"/>
+        </w:rPr>
+      </w:pPr>
+      <w:r>
+        <w:t xml:space="preserve">In </w:t>
+      </w:r>
+      <w:proofErr w:type="spellStart"/>
+      <w:r>
+        <w:t>cloudshell</w:t>
+      </w:r>
+      <w:proofErr w:type="spellEnd"/>
+      <w:r>
+        <w:t xml:space="preserve">, </w:t>
+      </w:r>
+      <w:r>
+        <w:tab/>
+        <w:t xml:space="preserve">run: </w:t>
+      </w:r>
+      <w:r>
+        <w:tab/>
+      </w:r>
+      <w:r>
+        <w:rPr>
+          <w:rFonts w:ascii="Courier New" w:hAnsi="Courier New" w:cs="Courier New"/>
+        </w:rPr>
+        <w:t xml:space="preserve">git clone </w:t>
+      </w:r>
+      <w:hyperlink r:id="rId5" w:history="1">
+        <w:r>
+          <w:rPr>
+            <w:rStyle w:val="Hyperlink"/>
+            <w:rFonts w:ascii="Courier New" w:hAnsi="Courier New" w:cs="Courier New"/>
+          </w:rPr>
+          <w:t>https://github.com/microsoft/2023iotlevelup.git</w:t>
+        </w:r>
+      </w:hyperlink>
+    </w:p>
+    <w:p>
+      <w:pPr>
+        <w:pStyle w:val="ListParagraph"/>
+        <w:numPr>
+          <w:ilvl w:val="0"/>
+          <w:numId w:val="5"/>
+        </w:numPr>
+      </w:pPr>
+      <w:r>
+        <w:t xml:space="preserve">In </w:t>
+      </w:r>
+      <w:proofErr w:type="spellStart"/>
+      <w:r>
+        <w:t>cloudshell</w:t>
+      </w:r>
+      <w:proofErr w:type="spellEnd"/>
+      <w:r>
+        <w:t xml:space="preserve">, </w:t>
+      </w:r>
+      <w:r>
+        <w:tab/>
+        <w:t>run:</w:t>
+      </w:r>
+      <w:r>
+        <w:tab/>
+      </w:r>
+      <w:r>
+        <w:rPr>
+          <w:rFonts w:ascii="Courier New" w:hAnsi="Courier New" w:cs="Courier New"/>
+        </w:rPr>
+        <w:t>cd 2023iotlevelup</w:t>
+      </w:r>
+      <w:r>
+        <w:rPr>
+          <w:rFonts w:ascii="Courier New" w:hAnsi="Courier New" w:cs="Courier New"/>
+        </w:rPr>
+        <w:t>/MQTT</w:t>
+      </w:r>
+    </w:p>
+    <w:p>
+      <w:pPr>
+        <w:pStyle w:val="Heading1"/>
+      </w:pPr>
+      <w:r>
+        <w:t>Hands on lab with IoT Hub and MQTT  (20 minutes)</w:t>
       </w:r>
     </w:p>
     <w:p>
@@ -69,7 +217,7 @@
                     <pic:cNvPicPr/>
                   </pic:nvPicPr>
                   <pic:blipFill rotWithShape="1">
-                    <a:blip r:embed="rId5"/>
+                    <a:blip r:embed="rId6"/>
                     <a:srcRect b="9006"/>
                     <a:stretch/>
                   </pic:blipFill>
@@ -106,24 +254,42 @@
         </w:numPr>
       </w:pPr>
       <w:r>
-        <w:t xml:space="preserve">In cloudshell, </w:t>
-      </w:r>
-      <w:r>
-        <w:tab/>
-      </w:r>
-      <w:proofErr w:type="gramStart"/>
-      <w:r>
+        <w:t xml:space="preserve">In </w:t>
+      </w:r>
+      <w:proofErr w:type="spellStart"/>
+      <w:r>
+        <w:t>cloudshell</w:t>
+      </w:r>
+      <w:proofErr w:type="spellEnd"/>
+      <w:r>
+        <w:t xml:space="preserve">, </w:t>
+      </w:r>
+      <w:r>
+        <w:tab/>
         <w:t>run:</w:t>
       </w:r>
-      <w:proofErr w:type="gramEnd"/>
-      <w:r>
-        <w:tab/>
-      </w:r>
-      <w:r>
-        <w:rPr>
-          <w:rFonts w:ascii="Courier New" w:hAnsi="Courier New" w:cs="Courier New"/>
-        </w:rPr>
-        <w:t>export conn_str="</w:t>
+      <w:r>
+        <w:tab/>
+      </w:r>
+      <w:r>
+        <w:rPr>
+          <w:rFonts w:ascii="Courier New" w:hAnsi="Courier New" w:cs="Courier New"/>
+        </w:rPr>
+        <w:t xml:space="preserve">export </w:t>
+      </w:r>
+      <w:proofErr w:type="spellStart"/>
+      <w:r>
+        <w:rPr>
+          <w:rFonts w:ascii="Courier New" w:hAnsi="Courier New" w:cs="Courier New"/>
+        </w:rPr>
+        <w:t>conn_str</w:t>
+      </w:r>
+      <w:proofErr w:type="spellEnd"/>
+      <w:r>
+        <w:rPr>
+          <w:rFonts w:ascii="Courier New" w:hAnsi="Courier New" w:cs="Courier New"/>
+        </w:rPr>
+        <w:t>="</w:t>
       </w:r>
       <w:r>
         <w:rPr>
@@ -131,7 +297,25 @@
           <w:i/>
           <w:iCs/>
         </w:rPr>
-        <w:t>{yourconnectionstringhere}</w:t>
+        <w:t>{</w:t>
+      </w:r>
+      <w:proofErr w:type="spellStart"/>
+      <w:r>
+        <w:rPr>
+          <w:rFonts w:ascii="Courier New" w:hAnsi="Courier New" w:cs="Courier New"/>
+          <w:i/>
+          <w:iCs/>
+        </w:rPr>
+        <w:t>yourconnectionstringhere</w:t>
+      </w:r>
+      <w:proofErr w:type="spellEnd"/>
+      <w:r>
+        <w:rPr>
+          <w:rFonts w:ascii="Courier New" w:hAnsi="Courier New" w:cs="Courier New"/>
+          <w:i/>
+          <w:iCs/>
+        </w:rPr>
+        <w:t>}</w:t>
       </w:r>
       <w:r>
         <w:rPr>
@@ -149,22 +333,28 @@
         </w:numPr>
       </w:pPr>
       <w:r>
-        <w:t xml:space="preserve">In cloudshell, </w:t>
-      </w:r>
-      <w:r>
-        <w:tab/>
-      </w:r>
-      <w:r>
-        <w:t xml:space="preserve">run:  </w:t>
-      </w:r>
-      <w:r>
-        <w:tab/>
-      </w:r>
-      <w:r>
-        <w:rPr>
-          <w:rFonts w:ascii="Courier New" w:hAnsi="Courier New" w:cs="Courier New"/>
-        </w:rPr>
-        <w:t>pip3 install azure-iot-device</w:t>
+        <w:t xml:space="preserve">In </w:t>
+      </w:r>
+      <w:proofErr w:type="spellStart"/>
+      <w:r>
+        <w:t>cloudshell</w:t>
+      </w:r>
+      <w:proofErr w:type="spellEnd"/>
+      <w:r>
+        <w:t xml:space="preserve">, </w:t>
+      </w:r>
+      <w:r>
+        <w:tab/>
+        <w:t>run:</w:t>
+      </w:r>
+      <w:r>
+        <w:tab/>
+      </w:r>
+      <w:r>
+        <w:rPr>
+          <w:rFonts w:ascii="Courier New" w:hAnsi="Courier New" w:cs="Courier New"/>
+        </w:rPr>
+        <w:t>python3 ./lab1.py</w:t>
       </w:r>
     </w:p>
     <w:p>
@@ -174,121 +364,6 @@
           <w:ilvl w:val="0"/>
           <w:numId w:val="1"/>
         </w:numPr>
-        <w:rPr>
-          <w:rFonts w:ascii="Courier New" w:hAnsi="Courier New" w:cs="Courier New"/>
-        </w:rPr>
-      </w:pPr>
-      <w:r>
-        <w:t xml:space="preserve">In cloudshell, </w:t>
-      </w:r>
-      <w:r>
-        <w:tab/>
-      </w:r>
-      <w:r>
-        <w:t xml:space="preserve">run: </w:t>
-      </w:r>
-      <w:r>
-        <w:tab/>
-      </w:r>
-      <w:r>
-        <w:rPr>
-          <w:rFonts w:ascii="Courier New" w:hAnsi="Courier New" w:cs="Courier New"/>
-        </w:rPr>
-        <w:t xml:space="preserve">git clone </w:t>
-      </w:r>
-      <w:hyperlink r:id="rId6" w:history="1">
-        <w:r>
-          <w:rPr>
-            <w:rStyle w:val="Hyperlink"/>
-            <w:rFonts w:ascii="Courier New" w:hAnsi="Courier New" w:cs="Courier New"/>
-          </w:rPr>
-          <w:t>https://github.com/microsoft/2023iotlevelup.git</w:t>
-        </w:r>
-      </w:hyperlink>
-    </w:p>
-    <w:p>
-      <w:pPr>
-        <w:pStyle w:val="ListParagraph"/>
-        <w:numPr>
-          <w:ilvl w:val="0"/>
-          <w:numId w:val="1"/>
-        </w:numPr>
-      </w:pPr>
-      <w:r>
-        <w:t xml:space="preserve">In cloudshell, </w:t>
-      </w:r>
-      <w:r>
-        <w:tab/>
-        <w:t>run:</w:t>
-      </w:r>
-      <w:r>
-        <w:tab/>
-      </w:r>
-      <w:r>
-        <w:rPr>
-          <w:rFonts w:ascii="Courier New" w:hAnsi="Courier New" w:cs="Courier New"/>
-        </w:rPr>
-        <w:t xml:space="preserve">cd </w:t>
-      </w:r>
-      <w:r>
-        <w:rPr>
-          <w:rFonts w:ascii="Courier New" w:hAnsi="Courier New" w:cs="Courier New"/>
-        </w:rPr>
-        <w:t>2023iotlevelup</w:t>
-      </w:r>
-      <w:r>
-        <w:rPr>
-          <w:rFonts w:ascii="Courier New" w:hAnsi="Courier New" w:cs="Courier New"/>
-        </w:rPr>
-        <w:t>/MQTT</w:t>
-      </w:r>
-    </w:p>
-    <w:p>
-      <w:pPr>
-        <w:pStyle w:val="ListParagraph"/>
-        <w:numPr>
-          <w:ilvl w:val="0"/>
-          <w:numId w:val="1"/>
-        </w:numPr>
-      </w:pPr>
-      <w:r>
-        <w:t xml:space="preserve">In cloudshell, </w:t>
-      </w:r>
-      <w:r>
-        <w:tab/>
-        <w:t>run:</w:t>
-      </w:r>
-      <w:r>
-        <w:tab/>
-      </w:r>
-      <w:r>
-        <w:rPr>
-          <w:rFonts w:ascii="Courier New" w:hAnsi="Courier New" w:cs="Courier New"/>
-        </w:rPr>
-        <w:t>python</w:t>
-      </w:r>
-      <w:proofErr w:type="gramStart"/>
-      <w:r>
-        <w:rPr>
-          <w:rFonts w:ascii="Courier New" w:hAnsi="Courier New" w:cs="Courier New"/>
-        </w:rPr>
-        <w:t>3 .</w:t>
-      </w:r>
-      <w:proofErr w:type="gramEnd"/>
-      <w:r>
-        <w:rPr>
-          <w:rFonts w:ascii="Courier New" w:hAnsi="Courier New" w:cs="Courier New"/>
-        </w:rPr>
-        <w:t>/lab1.py</w:t>
-      </w:r>
-    </w:p>
-    <w:p>
-      <w:pPr>
-        <w:pStyle w:val="ListParagraph"/>
-        <w:numPr>
-          <w:ilvl w:val="0"/>
-          <w:numId w:val="1"/>
-        </w:numPr>
       </w:pPr>
       <w:r>
         <w:t xml:space="preserve">In the portal, </w:t>
@@ -307,13 +382,8 @@
         <w:t xml:space="preserve"> </w:t>
       </w:r>
       <w:r>
-        <w:t xml:space="preserve">and 4:) send a message to </w:t>
-      </w:r>
-      <w:proofErr w:type="gramStart"/>
-      <w:r>
-        <w:t>device</w:t>
-      </w:r>
-      <w:proofErr w:type="gramEnd"/>
+        <w:t>and 4:) send a message to device</w:t>
+      </w:r>
     </w:p>
     <w:p>
       <w:pPr>
@@ -374,6 +444,17 @@
       </w:r>
     </w:p>
     <w:p>
+      <w:r>
+        <w:br w:type="page"/>
+      </w:r>
+    </w:p>
+    <w:p>
+      <w:pPr>
+        <w:pStyle w:val="ListParagraph"/>
+        <w:ind w:left="1440"/>
+      </w:pPr>
+    </w:p>
+    <w:p>
       <w:pPr>
         <w:pStyle w:val="ListParagraph"/>
       </w:pPr>
@@ -387,7 +468,15 @@
         </w:numPr>
       </w:pPr>
       <w:r>
-        <w:t>In cloudshell,</w:t>
+        <w:t xml:space="preserve">In </w:t>
+      </w:r>
+      <w:proofErr w:type="spellStart"/>
+      <w:r>
+        <w:t>cloudshell</w:t>
+      </w:r>
+      <w:proofErr w:type="spellEnd"/>
+      <w:r>
+        <w:t>,</w:t>
       </w:r>
       <w:r>
         <w:tab/>
@@ -440,7 +529,15 @@
         </w:numPr>
       </w:pPr>
       <w:r>
-        <w:t>In cloudshell,</w:t>
+        <w:t xml:space="preserve">In </w:t>
+      </w:r>
+      <w:proofErr w:type="spellStart"/>
+      <w:r>
+        <w:t>cloudshell</w:t>
+      </w:r>
+      <w:proofErr w:type="spellEnd"/>
+      <w:r>
+        <w:t>,</w:t>
       </w:r>
       <w:r>
         <w:tab/>
@@ -503,39 +600,1240 @@
         <w:rPr>
           <w:rFonts w:ascii="Courier New" w:hAnsi="Courier New" w:cs="Courier New"/>
         </w:rPr>
+        <w:t>python3 ./lab2.py</w:t>
+      </w:r>
+      <w:r>
+        <w:rPr>
+          <w:rFonts w:ascii="Courier New" w:hAnsi="Courier New" w:cs="Courier New"/>
+        </w:rPr>
+        <w:tab/>
+      </w:r>
+      <w:r>
+        <w:rPr>
+          <w:rFonts w:cstheme="minorHAnsi"/>
+        </w:rPr>
+        <w:t>to see the MQTT code in action</w:t>
+      </w:r>
+    </w:p>
+    <w:p/>
+    <w:p>
+      <w:pPr>
+        <w:pStyle w:val="Heading1"/>
+      </w:pPr>
+      <w:r>
+        <w:lastRenderedPageBreak/>
+        <w:t>Hands on lab with IoT Hub</w:t>
+      </w:r>
+      <w:r>
+        <w:t>,</w:t>
+      </w:r>
+      <w:r>
+        <w:t xml:space="preserve"> MQTT</w:t>
+      </w:r>
+      <w:r>
+        <w:t xml:space="preserve"> and x509 certs</w:t>
+      </w:r>
+      <w:r>
+        <w:t xml:space="preserve">  (</w:t>
+      </w:r>
+      <w:r>
+        <w:t>2</w:t>
+      </w:r>
+      <w:r>
+        <w:t>0 minutes)</w:t>
+      </w:r>
+    </w:p>
+    <w:p>
+      <w:pPr>
+        <w:pStyle w:val="ListParagraph"/>
+        <w:numPr>
+          <w:ilvl w:val="0"/>
+          <w:numId w:val="3"/>
+        </w:numPr>
+      </w:pPr>
+      <w:r>
+        <w:t xml:space="preserve">In </w:t>
+      </w:r>
+      <w:proofErr w:type="spellStart"/>
+      <w:r>
+        <w:t>cloudshell</w:t>
+      </w:r>
+      <w:proofErr w:type="spellEnd"/>
+      <w:r>
+        <w:t xml:space="preserve">, </w:t>
+      </w:r>
+      <w:r>
+        <w:tab/>
+        <w:t>run:</w:t>
+      </w:r>
+      <w:r>
+        <w:tab/>
+      </w:r>
+      <w:proofErr w:type="spellStart"/>
+      <w:r>
+        <w:rPr>
+          <w:rFonts w:ascii="Courier New" w:hAnsi="Courier New" w:cs="Courier New"/>
+        </w:rPr>
+        <w:t>mkdir</w:t>
+      </w:r>
+      <w:proofErr w:type="spellEnd"/>
+      <w:r>
+        <w:rPr>
+          <w:rFonts w:ascii="Courier New" w:hAnsi="Courier New" w:cs="Courier New"/>
+        </w:rPr>
+        <w:t xml:space="preserve"> </w:t>
+      </w:r>
+      <w:proofErr w:type="spellStart"/>
+      <w:r>
+        <w:rPr>
+          <w:rFonts w:ascii="Courier New" w:hAnsi="Courier New" w:cs="Courier New"/>
+        </w:rPr>
+        <w:t>certs;cd</w:t>
+      </w:r>
+      <w:proofErr w:type="spellEnd"/>
+      <w:r>
+        <w:rPr>
+          <w:rFonts w:ascii="Courier New" w:hAnsi="Courier New" w:cs="Courier New"/>
+        </w:rPr>
+        <w:t xml:space="preserve"> certs</w:t>
+      </w:r>
+    </w:p>
+    <w:p>
+      <w:pPr>
+        <w:pStyle w:val="ListParagraph"/>
+        <w:numPr>
+          <w:ilvl w:val="0"/>
+          <w:numId w:val="3"/>
+        </w:numPr>
+      </w:pPr>
+      <w:r>
+        <w:t xml:space="preserve">In </w:t>
+      </w:r>
+      <w:proofErr w:type="spellStart"/>
+      <w:r>
+        <w:t>cloudshell</w:t>
+      </w:r>
+      <w:proofErr w:type="spellEnd"/>
+      <w:r>
+        <w:t xml:space="preserve">, </w:t>
+      </w:r>
+      <w:r>
+        <w:tab/>
+        <w:t>run:</w:t>
+      </w:r>
+      <w:r>
+        <w:tab/>
+      </w:r>
+      <w:proofErr w:type="spellStart"/>
+      <w:r>
+        <w:rPr>
+          <w:rFonts w:ascii="Courier New" w:hAnsi="Courier New" w:cs="Courier New"/>
+        </w:rPr>
+        <w:t>openssl</w:t>
+      </w:r>
+      <w:proofErr w:type="spellEnd"/>
+      <w:r>
+        <w:rPr>
+          <w:rFonts w:ascii="Courier New" w:hAnsi="Courier New" w:cs="Courier New"/>
+        </w:rPr>
+        <w:t xml:space="preserve"> </w:t>
+      </w:r>
+      <w:proofErr w:type="spellStart"/>
+      <w:r>
+        <w:rPr>
+          <w:rFonts w:ascii="Courier New" w:hAnsi="Courier New" w:cs="Courier New"/>
+        </w:rPr>
+        <w:t>genrsa</w:t>
+      </w:r>
+      <w:proofErr w:type="spellEnd"/>
+      <w:r>
+        <w:rPr>
+          <w:rFonts w:ascii="Courier New" w:hAnsi="Courier New" w:cs="Courier New"/>
+        </w:rPr>
+        <w:t xml:space="preserve"> -out </w:t>
+      </w:r>
+      <w:proofErr w:type="spellStart"/>
+      <w:r>
+        <w:rPr>
+          <w:rFonts w:ascii="Courier New" w:hAnsi="Courier New" w:cs="Courier New"/>
+        </w:rPr>
+        <w:t>rootCA.key</w:t>
+      </w:r>
+      <w:proofErr w:type="spellEnd"/>
+      <w:r>
+        <w:rPr>
+          <w:rFonts w:ascii="Courier New" w:hAnsi="Courier New" w:cs="Courier New"/>
+        </w:rPr>
+        <w:t xml:space="preserve"> 4096</w:t>
+      </w:r>
+      <w:r>
+        <w:rPr>
+          <w:rFonts w:ascii="Courier New" w:hAnsi="Courier New" w:cs="Courier New"/>
+        </w:rPr>
+        <w:t xml:space="preserve"> </w:t>
+      </w:r>
+      <w:r>
+        <w:t xml:space="preserve">to create a </w:t>
+      </w:r>
+      <w:r>
+        <w:t>R</w:t>
+      </w:r>
+      <w:r>
+        <w:t>oot key</w:t>
+      </w:r>
+    </w:p>
+    <w:p>
+      <w:pPr>
+        <w:pStyle w:val="ListParagraph"/>
+        <w:numPr>
+          <w:ilvl w:val="0"/>
+          <w:numId w:val="3"/>
+        </w:numPr>
+      </w:pPr>
+      <w:r>
+        <w:t xml:space="preserve">In </w:t>
+      </w:r>
+      <w:proofErr w:type="spellStart"/>
+      <w:r>
+        <w:t>cloudshell</w:t>
+      </w:r>
+      <w:proofErr w:type="spellEnd"/>
+      <w:r>
+        <w:t xml:space="preserve">, </w:t>
+      </w:r>
+      <w:r>
+        <w:tab/>
+        <w:t>run:</w:t>
+      </w:r>
+      <w:r>
+        <w:tab/>
+      </w:r>
+      <w:proofErr w:type="spellStart"/>
+      <w:r>
+        <w:rPr>
+          <w:rFonts w:ascii="Courier New" w:hAnsi="Courier New" w:cs="Courier New"/>
+        </w:rPr>
+        <w:t>openssl</w:t>
+      </w:r>
+      <w:proofErr w:type="spellEnd"/>
+      <w:r>
+        <w:rPr>
+          <w:rFonts w:ascii="Courier New" w:hAnsi="Courier New" w:cs="Courier New"/>
+        </w:rPr>
+        <w:t xml:space="preserve"> req -x509 -new -nodes -key </w:t>
+      </w:r>
+      <w:proofErr w:type="spellStart"/>
+      <w:r>
+        <w:rPr>
+          <w:rFonts w:ascii="Courier New" w:hAnsi="Courier New" w:cs="Courier New"/>
+        </w:rPr>
+        <w:t>rootCA.key</w:t>
+      </w:r>
+      <w:proofErr w:type="spellEnd"/>
+      <w:r>
+        <w:rPr>
+          <w:rFonts w:ascii="Courier New" w:hAnsi="Courier New" w:cs="Courier New"/>
+        </w:rPr>
+        <w:t xml:space="preserve"> -sha256 -days 1024 -out </w:t>
+      </w:r>
+      <w:proofErr w:type="spellStart"/>
+      <w:r>
+        <w:rPr>
+          <w:rFonts w:ascii="Courier New" w:hAnsi="Courier New" w:cs="Courier New"/>
+        </w:rPr>
+        <w:t>rootCA.</w:t>
+      </w:r>
+      <w:r>
+        <w:rPr>
+          <w:rFonts w:ascii="Courier New" w:hAnsi="Courier New" w:cs="Courier New"/>
+        </w:rPr>
+        <w:t>pem</w:t>
+      </w:r>
+      <w:proofErr w:type="spellEnd"/>
+      <w:r>
+        <w:rPr>
+          <w:rFonts w:ascii="Courier New" w:hAnsi="Courier New" w:cs="Courier New"/>
+        </w:rPr>
+        <w:t xml:space="preserve"> </w:t>
+      </w:r>
+      <w:r>
+        <w:t xml:space="preserve">to create and </w:t>
+      </w:r>
+      <w:r>
+        <w:t>self-sign the Root Certificate</w:t>
+      </w:r>
+    </w:p>
+    <w:p>
+      <w:pPr>
+        <w:pStyle w:val="ListParagraph"/>
+        <w:numPr>
+          <w:ilvl w:val="0"/>
+          <w:numId w:val="3"/>
+        </w:numPr>
+      </w:pPr>
+      <w:r>
+        <w:t xml:space="preserve">In </w:t>
+      </w:r>
+      <w:proofErr w:type="spellStart"/>
+      <w:r>
+        <w:t>cloudshell</w:t>
+      </w:r>
+      <w:proofErr w:type="spellEnd"/>
+      <w:r>
+        <w:t xml:space="preserve">, </w:t>
+      </w:r>
+      <w:r>
+        <w:tab/>
+        <w:t>run:</w:t>
+      </w:r>
+      <w:r>
+        <w:tab/>
+      </w:r>
+      <w:proofErr w:type="spellStart"/>
+      <w:r>
+        <w:rPr>
+          <w:rFonts w:ascii="Courier New" w:hAnsi="Courier New" w:cs="Courier New"/>
+        </w:rPr>
+        <w:t>openssl</w:t>
+      </w:r>
+      <w:proofErr w:type="spellEnd"/>
+      <w:r>
+        <w:rPr>
+          <w:rFonts w:ascii="Courier New" w:hAnsi="Courier New" w:cs="Courier New"/>
+        </w:rPr>
+        <w:t xml:space="preserve"> </w:t>
+      </w:r>
+      <w:proofErr w:type="spellStart"/>
+      <w:r>
+        <w:rPr>
+          <w:rFonts w:ascii="Courier New" w:hAnsi="Courier New" w:cs="Courier New"/>
+        </w:rPr>
+        <w:t>genrsa</w:t>
+      </w:r>
+      <w:proofErr w:type="spellEnd"/>
+      <w:r>
+        <w:rPr>
+          <w:rFonts w:ascii="Courier New" w:hAnsi="Courier New" w:cs="Courier New"/>
+        </w:rPr>
+        <w:t xml:space="preserve"> -out device1.key 2048</w:t>
+      </w:r>
+      <w:r>
+        <w:rPr>
+          <w:rFonts w:ascii="Courier New" w:hAnsi="Courier New" w:cs="Courier New"/>
+        </w:rPr>
+        <w:t xml:space="preserve"> </w:t>
+      </w:r>
+      <w:r>
+        <w:t>to generate the device certificate key</w:t>
+      </w:r>
+    </w:p>
+    <w:p>
+      <w:pPr>
+        <w:pStyle w:val="ListParagraph"/>
+        <w:numPr>
+          <w:ilvl w:val="0"/>
+          <w:numId w:val="3"/>
+        </w:numPr>
+        <w:rPr>
+          <w:rFonts w:ascii="Courier New" w:hAnsi="Courier New" w:cs="Courier New"/>
+        </w:rPr>
+      </w:pPr>
+      <w:r>
+        <w:t xml:space="preserve">In </w:t>
+      </w:r>
+      <w:proofErr w:type="spellStart"/>
+      <w:r>
+        <w:t>cloudshell</w:t>
+      </w:r>
+      <w:proofErr w:type="spellEnd"/>
+      <w:r>
+        <w:t xml:space="preserve">, </w:t>
+      </w:r>
+      <w:r>
+        <w:tab/>
+        <w:t>run:</w:t>
+      </w:r>
+      <w:r>
+        <w:tab/>
+      </w:r>
+      <w:proofErr w:type="spellStart"/>
+      <w:r>
+        <w:rPr>
+          <w:rFonts w:ascii="Courier New" w:hAnsi="Courier New" w:cs="Courier New"/>
+        </w:rPr>
+        <w:t>openssl</w:t>
+      </w:r>
+      <w:proofErr w:type="spellEnd"/>
+      <w:r>
+        <w:rPr>
+          <w:rFonts w:ascii="Courier New" w:hAnsi="Courier New" w:cs="Courier New"/>
+        </w:rPr>
+        <w:t xml:space="preserve"> req -new -sha256 -key device1.key -subj "/C=US/ST=WA/O=Microsoft/CN=device1" -out device1.csr</w:t>
+      </w:r>
+      <w:r>
+        <w:rPr>
+          <w:rFonts w:ascii="Courier New" w:hAnsi="Courier New" w:cs="Courier New"/>
+        </w:rPr>
+        <w:t xml:space="preserve"> </w:t>
+      </w:r>
+      <w:r>
+        <w:t>to create a certificate signing request (CSR) for your device with id “device1”</w:t>
+      </w:r>
+    </w:p>
+    <w:p>
+      <w:pPr>
+        <w:pStyle w:val="ListParagraph"/>
+        <w:numPr>
+          <w:ilvl w:val="0"/>
+          <w:numId w:val="3"/>
+        </w:numPr>
+        <w:rPr>
+          <w:rFonts w:ascii="Courier New" w:hAnsi="Courier New" w:cs="Courier New"/>
+        </w:rPr>
+      </w:pPr>
+      <w:r>
+        <w:t xml:space="preserve">In </w:t>
+      </w:r>
+      <w:proofErr w:type="spellStart"/>
+      <w:r>
+        <w:t>cloudshell</w:t>
+      </w:r>
+      <w:proofErr w:type="spellEnd"/>
+      <w:r>
+        <w:t xml:space="preserve">, </w:t>
+      </w:r>
+      <w:r>
+        <w:tab/>
+        <w:t>run:</w:t>
+      </w:r>
+      <w:r>
+        <w:tab/>
+      </w:r>
+      <w:proofErr w:type="spellStart"/>
+      <w:r>
+        <w:rPr>
+          <w:rFonts w:ascii="Courier New" w:hAnsi="Courier New" w:cs="Courier New"/>
+        </w:rPr>
+        <w:t>openssl</w:t>
+      </w:r>
+      <w:proofErr w:type="spellEnd"/>
+      <w:r>
+        <w:rPr>
+          <w:rFonts w:ascii="Courier New" w:hAnsi="Courier New" w:cs="Courier New"/>
+        </w:rPr>
+        <w:t xml:space="preserve"> req -in device1.csr -</w:t>
+      </w:r>
+      <w:proofErr w:type="spellStart"/>
+      <w:r>
+        <w:rPr>
+          <w:rFonts w:ascii="Courier New" w:hAnsi="Courier New" w:cs="Courier New"/>
+        </w:rPr>
+        <w:t>noout</w:t>
+      </w:r>
+      <w:proofErr w:type="spellEnd"/>
+      <w:r>
+        <w:rPr>
+          <w:rFonts w:ascii="Courier New" w:hAnsi="Courier New" w:cs="Courier New"/>
+        </w:rPr>
+        <w:t xml:space="preserve"> -text</w:t>
+      </w:r>
+      <w:r>
+        <w:rPr>
+          <w:rFonts w:ascii="Courier New" w:hAnsi="Courier New" w:cs="Courier New"/>
+        </w:rPr>
+        <w:t xml:space="preserve"> </w:t>
+      </w:r>
+      <w:r>
+        <w:t>to verify the CSR content</w:t>
+      </w:r>
+    </w:p>
+    <w:p>
+      <w:pPr>
+        <w:pStyle w:val="ListParagraph"/>
+        <w:numPr>
+          <w:ilvl w:val="0"/>
+          <w:numId w:val="3"/>
+        </w:numPr>
+        <w:rPr>
+          <w:rFonts w:ascii="Courier New" w:hAnsi="Courier New" w:cs="Courier New"/>
+        </w:rPr>
+      </w:pPr>
+      <w:r>
+        <w:t xml:space="preserve">In </w:t>
+      </w:r>
+      <w:proofErr w:type="spellStart"/>
+      <w:r>
+        <w:t>cloudshell</w:t>
+      </w:r>
+      <w:proofErr w:type="spellEnd"/>
+      <w:r>
+        <w:t xml:space="preserve">, </w:t>
+      </w:r>
+      <w:r>
+        <w:tab/>
+        <w:t>run:</w:t>
+      </w:r>
+      <w:r>
+        <w:tab/>
+      </w:r>
+      <w:proofErr w:type="spellStart"/>
+      <w:r>
+        <w:rPr>
+          <w:rFonts w:ascii="Courier New" w:hAnsi="Courier New" w:cs="Courier New"/>
+        </w:rPr>
+        <w:t>openssl</w:t>
+      </w:r>
+      <w:proofErr w:type="spellEnd"/>
+      <w:r>
+        <w:rPr>
+          <w:rFonts w:ascii="Courier New" w:hAnsi="Courier New" w:cs="Courier New"/>
+        </w:rPr>
+        <w:t xml:space="preserve"> x509 -req -in device1.csr -CA </w:t>
+      </w:r>
+      <w:proofErr w:type="spellStart"/>
+      <w:r>
+        <w:rPr>
+          <w:rFonts w:ascii="Courier New" w:hAnsi="Courier New" w:cs="Courier New"/>
+        </w:rPr>
+        <w:t>rootCA.</w:t>
+      </w:r>
+      <w:r>
+        <w:rPr>
+          <w:rFonts w:ascii="Courier New" w:hAnsi="Courier New" w:cs="Courier New"/>
+        </w:rPr>
+        <w:t>pem</w:t>
+      </w:r>
+      <w:proofErr w:type="spellEnd"/>
+      <w:r>
+        <w:rPr>
+          <w:rFonts w:ascii="Courier New" w:hAnsi="Courier New" w:cs="Courier New"/>
+        </w:rPr>
+        <w:t xml:space="preserve"> -</w:t>
+      </w:r>
+      <w:proofErr w:type="spellStart"/>
+      <w:r>
+        <w:rPr>
+          <w:rFonts w:ascii="Courier New" w:hAnsi="Courier New" w:cs="Courier New"/>
+        </w:rPr>
+        <w:t>CAkey</w:t>
+      </w:r>
+      <w:proofErr w:type="spellEnd"/>
+      <w:r>
+        <w:rPr>
+          <w:rFonts w:ascii="Courier New" w:hAnsi="Courier New" w:cs="Courier New"/>
+        </w:rPr>
+        <w:t xml:space="preserve"> </w:t>
+      </w:r>
+      <w:proofErr w:type="spellStart"/>
+      <w:r>
+        <w:rPr>
+          <w:rFonts w:ascii="Courier New" w:hAnsi="Courier New" w:cs="Courier New"/>
+        </w:rPr>
+        <w:t>rootCA.key</w:t>
+      </w:r>
+      <w:proofErr w:type="spellEnd"/>
+      <w:r>
+        <w:rPr>
+          <w:rFonts w:ascii="Courier New" w:hAnsi="Courier New" w:cs="Courier New"/>
+        </w:rPr>
+        <w:t xml:space="preserve"> -CAcrea</w:t>
+      </w:r>
+      <w:r>
+        <w:rPr>
+          <w:rFonts w:ascii="Courier New" w:hAnsi="Courier New" w:cs="Courier New"/>
+        </w:rPr>
+        <w:t>teserial -out device1.</w:t>
+      </w:r>
+      <w:r>
+        <w:rPr>
+          <w:rFonts w:ascii="Courier New" w:hAnsi="Courier New" w:cs="Courier New"/>
+        </w:rPr>
+        <w:t>pem</w:t>
+      </w:r>
+      <w:r>
+        <w:rPr>
+          <w:rFonts w:ascii="Courier New" w:hAnsi="Courier New" w:cs="Courier New"/>
+        </w:rPr>
+        <w:t xml:space="preserve"> -days 500 -sha256</w:t>
+      </w:r>
+      <w:r>
+        <w:rPr>
+          <w:rFonts w:ascii="Courier New" w:hAnsi="Courier New" w:cs="Courier New"/>
+        </w:rPr>
+        <w:t xml:space="preserve"> </w:t>
+      </w:r>
+      <w:r>
+        <w:t xml:space="preserve">to generate </w:t>
+      </w:r>
+      <w:r>
+        <w:t>the</w:t>
+      </w:r>
+      <w:r>
+        <w:t xml:space="preserve"> device certificate</w:t>
+      </w:r>
+    </w:p>
+    <w:p>
+      <w:pPr>
+        <w:pStyle w:val="ListParagraph"/>
+        <w:numPr>
+          <w:ilvl w:val="0"/>
+          <w:numId w:val="3"/>
+        </w:numPr>
+        <w:rPr>
+          <w:rFonts w:ascii="Courier New" w:hAnsi="Courier New" w:cs="Courier New"/>
+        </w:rPr>
+      </w:pPr>
+      <w:r>
+        <w:t xml:space="preserve">In </w:t>
+      </w:r>
+      <w:proofErr w:type="spellStart"/>
+      <w:r>
+        <w:t>cloudshell</w:t>
+      </w:r>
+      <w:proofErr w:type="spellEnd"/>
+      <w:r>
+        <w:t xml:space="preserve">, </w:t>
+      </w:r>
+      <w:r>
+        <w:tab/>
+        <w:t>run:</w:t>
+      </w:r>
+      <w:r>
+        <w:tab/>
+      </w:r>
+      <w:proofErr w:type="spellStart"/>
+      <w:r>
+        <w:rPr>
+          <w:rFonts w:ascii="Courier New" w:hAnsi="Courier New" w:cs="Courier New"/>
+        </w:rPr>
+        <w:t>openssl</w:t>
+      </w:r>
+      <w:proofErr w:type="spellEnd"/>
+      <w:r>
+        <w:rPr>
+          <w:rFonts w:ascii="Courier New" w:hAnsi="Courier New" w:cs="Courier New"/>
+        </w:rPr>
+        <w:t xml:space="preserve"> x509 -in device1.</w:t>
+      </w:r>
+      <w:r>
+        <w:rPr>
+          <w:rFonts w:ascii="Courier New" w:hAnsi="Courier New" w:cs="Courier New"/>
+        </w:rPr>
+        <w:t>pem</w:t>
+      </w:r>
+      <w:r>
+        <w:rPr>
+          <w:rFonts w:ascii="Courier New" w:hAnsi="Courier New" w:cs="Courier New"/>
+        </w:rPr>
+        <w:t xml:space="preserve"> -text -</w:t>
+      </w:r>
+      <w:proofErr w:type="spellStart"/>
+      <w:r>
+        <w:rPr>
+          <w:rFonts w:ascii="Courier New" w:hAnsi="Courier New" w:cs="Courier New"/>
+        </w:rPr>
+        <w:t>noout</w:t>
+      </w:r>
+      <w:proofErr w:type="spellEnd"/>
+      <w:r>
+        <w:rPr>
+          <w:rFonts w:ascii="Courier New" w:hAnsi="Courier New" w:cs="Courier New"/>
+        </w:rPr>
+        <w:t xml:space="preserve"> </w:t>
+      </w:r>
+      <w:r>
+        <w:t>to verify the cert content</w:t>
+      </w:r>
+    </w:p>
+    <w:p>
+      <w:pPr>
+        <w:pStyle w:val="ListParagraph"/>
+        <w:numPr>
+          <w:ilvl w:val="0"/>
+          <w:numId w:val="3"/>
+        </w:numPr>
+        <w:rPr>
+          <w:rFonts w:ascii="Courier New" w:hAnsi="Courier New" w:cs="Courier New"/>
+        </w:rPr>
+      </w:pPr>
+      <w:r>
+        <w:t>In Azure portal upload your public Root certificate to IoT Hub</w:t>
+      </w:r>
+      <w:r>
+        <w:t xml:space="preserve"> and hit “Save”</w:t>
+      </w:r>
+      <w:r>
+        <w:t>:</w:t>
+      </w:r>
+    </w:p>
+    <w:p>
+      <w:pPr>
+        <w:ind w:left="360"/>
+        <w:jc w:val="center"/>
+        <w:rPr>
+          <w:rFonts w:ascii="Courier New" w:hAnsi="Courier New" w:cs="Courier New"/>
+        </w:rPr>
+      </w:pPr>
+      <w:r>
+        <w:drawing>
+          <wp:inline distT="0" distB="0" distL="0" distR="0" wp14:anchorId="12128349" wp14:editId="732689F2">
+            <wp:extent cx="6193026" cy="2556344"/>
+            <wp:effectExtent l="0" t="0" r="0" b="0"/>
+            <wp:docPr id="3" name="Picture 3" descr="Graphical user interface, application&#10;&#10;Description automatically generated"/>
+            <wp:cNvGraphicFramePr>
+              <a:graphicFrameLocks xmlns:a="http://schemas.openxmlformats.org/drawingml/2006/main" noChangeAspect="1"/>
+            </wp:cNvGraphicFramePr>
+            <a:graphic xmlns:a="http://schemas.openxmlformats.org/drawingml/2006/main">
+              <a:graphicData uri="http://schemas.openxmlformats.org/drawingml/2006/picture">
+                <pic:pic xmlns:pic="http://schemas.openxmlformats.org/drawingml/2006/picture">
+                  <pic:nvPicPr>
+                    <pic:cNvPr id="3" name="Picture 3" descr="Graphical user interface, application&#10;&#10;Description automatically generated"/>
+                    <pic:cNvPicPr/>
+                  </pic:nvPicPr>
+                  <pic:blipFill>
+                    <a:blip r:embed="rId8"/>
+                    <a:stretch>
+                      <a:fillRect/>
+                    </a:stretch>
+                  </pic:blipFill>
+                  <pic:spPr>
+                    <a:xfrm>
+                      <a:off x="0" y="0"/>
+                      <a:ext cx="6221894" cy="2568260"/>
+                    </a:xfrm>
+                    <a:prstGeom prst="rect">
+                      <a:avLst/>
+                    </a:prstGeom>
+                  </pic:spPr>
+                </pic:pic>
+              </a:graphicData>
+            </a:graphic>
+          </wp:inline>
+        </w:drawing>
+      </w:r>
+    </w:p>
+    <w:p>
+      <w:r>
+        <w:br w:type="page"/>
+      </w:r>
+    </w:p>
+    <w:p>
+      <w:pPr>
+        <w:pStyle w:val="ListParagraph"/>
+        <w:numPr>
+          <w:ilvl w:val="0"/>
+          <w:numId w:val="3"/>
+        </w:numPr>
+      </w:pPr>
+      <w:r>
+        <w:t>Create a device in IoT Hub called “device1”</w:t>
+      </w:r>
+      <w:r>
+        <w:t xml:space="preserve">, </w:t>
+      </w:r>
+      <w:r>
+        <w:t xml:space="preserve">select </w:t>
+      </w:r>
+      <w:r>
+        <w:t xml:space="preserve">“X.509 CA Signed” authentication </w:t>
+      </w:r>
+      <w:r>
+        <w:t>type</w:t>
+      </w:r>
+      <w:r>
+        <w:t xml:space="preserve"> and hit “Save”:</w:t>
+      </w:r>
+    </w:p>
+    <w:p>
+      <w:pPr>
+        <w:pStyle w:val="ListParagraph"/>
+      </w:pPr>
+      <w:r>
+        <w:drawing>
+          <wp:inline distT="0" distB="0" distL="0" distR="0" wp14:anchorId="4D4E696A" wp14:editId="5220DB9F">
+            <wp:extent cx="3374020" cy="3952073"/>
+            <wp:effectExtent l="0" t="0" r="0" b="0"/>
+            <wp:docPr id="4" name="Picture 4" descr="Graphical user interface, application, Teams&#10;&#10;Description automatically generated"/>
+            <wp:cNvGraphicFramePr>
+              <a:graphicFrameLocks xmlns:a="http://schemas.openxmlformats.org/drawingml/2006/main" noChangeAspect="1"/>
+            </wp:cNvGraphicFramePr>
+            <a:graphic xmlns:a="http://schemas.openxmlformats.org/drawingml/2006/main">
+              <a:graphicData uri="http://schemas.openxmlformats.org/drawingml/2006/picture">
+                <pic:pic xmlns:pic="http://schemas.openxmlformats.org/drawingml/2006/picture">
+                  <pic:nvPicPr>
+                    <pic:cNvPr id="4" name="Picture 4" descr="Graphical user interface, application, Teams&#10;&#10;Description automatically generated"/>
+                    <pic:cNvPicPr/>
+                  </pic:nvPicPr>
+                  <pic:blipFill>
+                    <a:blip r:embed="rId9"/>
+                    <a:stretch>
+                      <a:fillRect/>
+                    </a:stretch>
+                  </pic:blipFill>
+                  <pic:spPr>
+                    <a:xfrm>
+                      <a:off x="0" y="0"/>
+                      <a:ext cx="3385773" cy="3965840"/>
+                    </a:xfrm>
+                    <a:prstGeom prst="rect">
+                      <a:avLst/>
+                    </a:prstGeom>
+                  </pic:spPr>
+                </pic:pic>
+              </a:graphicData>
+            </a:graphic>
+          </wp:inline>
+        </w:drawing>
+      </w:r>
+    </w:p>
+    <w:p>
+      <w:pPr>
+        <w:pStyle w:val="ListParagraph"/>
+      </w:pPr>
+    </w:p>
+    <w:p>
+      <w:pPr>
+        <w:pStyle w:val="ListParagraph"/>
+        <w:numPr>
+          <w:ilvl w:val="0"/>
+          <w:numId w:val="1"/>
+        </w:numPr>
+      </w:pPr>
+      <w:r>
+        <w:t xml:space="preserve">In </w:t>
+      </w:r>
+      <w:proofErr w:type="spellStart"/>
+      <w:r>
+        <w:t>cloudshell</w:t>
+      </w:r>
+      <w:proofErr w:type="spellEnd"/>
+      <w:r>
+        <w:t xml:space="preserve">, </w:t>
+      </w:r>
+      <w:r>
+        <w:tab/>
+        <w:t>run:</w:t>
+      </w:r>
+      <w:r>
+        <w:tab/>
+      </w:r>
+      <w:r>
+        <w:rPr>
+          <w:rFonts w:ascii="Courier New" w:hAnsi="Courier New" w:cs="Courier New"/>
+        </w:rPr>
+        <w:t xml:space="preserve">export </w:t>
+      </w:r>
+      <w:r>
+        <w:rPr>
+          <w:rFonts w:ascii="Courier New" w:hAnsi="Courier New" w:cs="Courier New"/>
+        </w:rPr>
+        <w:t>HOSTNAME</w:t>
+      </w:r>
+      <w:r>
+        <w:rPr>
+          <w:rFonts w:ascii="Courier New" w:hAnsi="Courier New" w:cs="Courier New"/>
+        </w:rPr>
+        <w:t>="</w:t>
+      </w:r>
+      <w:r>
+        <w:rPr>
+          <w:rFonts w:ascii="Courier New" w:hAnsi="Courier New" w:cs="Courier New"/>
+        </w:rPr>
+        <w:t>{</w:t>
+      </w:r>
+      <w:proofErr w:type="spellStart"/>
+      <w:r>
+        <w:rPr>
+          <w:rFonts w:ascii="Courier New" w:hAnsi="Courier New" w:cs="Courier New"/>
+          <w:i/>
+          <w:iCs/>
+        </w:rPr>
+        <w:t>yo</w:t>
+      </w:r>
+      <w:r>
+        <w:rPr>
+          <w:rFonts w:ascii="Courier New" w:hAnsi="Courier New" w:cs="Courier New"/>
+          <w:i/>
+          <w:iCs/>
+        </w:rPr>
+        <w:t>uriothubhostname</w:t>
+      </w:r>
+      <w:proofErr w:type="spellEnd"/>
+      <w:r>
+        <w:rPr>
+          <w:rFonts w:ascii="Courier New" w:hAnsi="Courier New" w:cs="Courier New"/>
+          <w:i/>
+          <w:iCs/>
+        </w:rPr>
+        <w:t>}</w:t>
+      </w:r>
+      <w:r>
+        <w:rPr>
+          <w:rFonts w:ascii="Courier New" w:hAnsi="Courier New" w:cs="Courier New"/>
+          <w:i/>
+          <w:iCs/>
+        </w:rPr>
+        <w:t>.</w:t>
+      </w:r>
+      <w:r>
+        <w:rPr>
+          <w:rFonts w:ascii="Courier New" w:hAnsi="Courier New" w:cs="Courier New"/>
+          <w:i/>
+          <w:iCs/>
+        </w:rPr>
+        <w:t>azure-devices.net</w:t>
+      </w:r>
+      <w:r>
+        <w:rPr>
+          <w:rFonts w:ascii="Courier New" w:hAnsi="Courier New" w:cs="Courier New"/>
+        </w:rPr>
+        <w:t>"</w:t>
+      </w:r>
+    </w:p>
+    <w:p>
+      <w:pPr>
+        <w:pStyle w:val="ListParagraph"/>
+        <w:numPr>
+          <w:ilvl w:val="0"/>
+          <w:numId w:val="1"/>
+        </w:numPr>
+      </w:pPr>
+      <w:r>
+        <w:t xml:space="preserve">In </w:t>
+      </w:r>
+      <w:proofErr w:type="spellStart"/>
+      <w:r>
+        <w:t>cloudshell</w:t>
+      </w:r>
+      <w:proofErr w:type="spellEnd"/>
+      <w:r>
+        <w:t xml:space="preserve">, </w:t>
+      </w:r>
+      <w:r>
+        <w:tab/>
+        <w:t>run:</w:t>
+      </w:r>
+      <w:r>
+        <w:tab/>
+      </w:r>
+      <w:r>
+        <w:rPr>
+          <w:rFonts w:ascii="Courier New" w:hAnsi="Courier New" w:cs="Courier New"/>
+        </w:rPr>
+        <w:t xml:space="preserve">export </w:t>
+      </w:r>
+      <w:r>
+        <w:rPr>
+          <w:rFonts w:ascii="Courier New" w:hAnsi="Courier New" w:cs="Courier New"/>
+        </w:rPr>
+        <w:t>DEVICE_ID</w:t>
+      </w:r>
+      <w:r>
+        <w:rPr>
+          <w:rFonts w:ascii="Courier New" w:hAnsi="Courier New" w:cs="Courier New"/>
+        </w:rPr>
+        <w:t>="</w:t>
+      </w:r>
+      <w:r>
+        <w:rPr>
+          <w:rFonts w:ascii="Courier New" w:hAnsi="Courier New" w:cs="Courier New"/>
+          <w:i/>
+          <w:iCs/>
+        </w:rPr>
+        <w:t>device1</w:t>
+      </w:r>
+      <w:r>
+        <w:rPr>
+          <w:rFonts w:ascii="Courier New" w:hAnsi="Courier New" w:cs="Courier New"/>
+        </w:rPr>
+        <w:t>"</w:t>
+      </w:r>
+    </w:p>
+    <w:p>
+      <w:pPr>
+        <w:pStyle w:val="ListParagraph"/>
+        <w:numPr>
+          <w:ilvl w:val="0"/>
+          <w:numId w:val="1"/>
+        </w:numPr>
+      </w:pPr>
+      <w:r>
+        <w:t xml:space="preserve">In </w:t>
+      </w:r>
+      <w:proofErr w:type="spellStart"/>
+      <w:r>
+        <w:t>cloudshell</w:t>
+      </w:r>
+      <w:proofErr w:type="spellEnd"/>
+      <w:r>
+        <w:t xml:space="preserve">, </w:t>
+      </w:r>
+      <w:r>
+        <w:tab/>
+        <w:t>run:</w:t>
+      </w:r>
+      <w:r>
+        <w:tab/>
+      </w:r>
+      <w:r>
+        <w:rPr>
+          <w:rFonts w:ascii="Courier New" w:hAnsi="Courier New" w:cs="Courier New"/>
+        </w:rPr>
+        <w:t xml:space="preserve">export </w:t>
+      </w:r>
+      <w:r>
+        <w:rPr>
+          <w:rFonts w:ascii="Courier New" w:hAnsi="Courier New" w:cs="Courier New"/>
+        </w:rPr>
+        <w:t>X509_CERT_FILE</w:t>
+      </w:r>
+      <w:r>
+        <w:rPr>
+          <w:rFonts w:ascii="Courier New" w:hAnsi="Courier New" w:cs="Courier New"/>
+        </w:rPr>
+        <w:t>="</w:t>
+      </w:r>
+      <w:r>
+        <w:rPr>
+          <w:rFonts w:ascii="Courier New" w:hAnsi="Courier New" w:cs="Courier New"/>
+          <w:i/>
+          <w:iCs/>
+        </w:rPr>
+        <w:t>device1</w:t>
+      </w:r>
+      <w:r>
+        <w:rPr>
+          <w:rFonts w:ascii="Courier New" w:hAnsi="Courier New" w:cs="Courier New"/>
+          <w:i/>
+          <w:iCs/>
+        </w:rPr>
+        <w:t>.pem</w:t>
+      </w:r>
+      <w:r>
+        <w:rPr>
+          <w:rFonts w:ascii="Courier New" w:hAnsi="Courier New" w:cs="Courier New"/>
+        </w:rPr>
+        <w:t>"</w:t>
+      </w:r>
+    </w:p>
+    <w:p>
+      <w:pPr>
+        <w:pStyle w:val="ListParagraph"/>
+        <w:numPr>
+          <w:ilvl w:val="0"/>
+          <w:numId w:val="1"/>
+        </w:numPr>
+      </w:pPr>
+      <w:r>
+        <w:t xml:space="preserve">In </w:t>
+      </w:r>
+      <w:proofErr w:type="spellStart"/>
+      <w:r>
+        <w:t>cloudshell</w:t>
+      </w:r>
+      <w:proofErr w:type="spellEnd"/>
+      <w:r>
+        <w:t xml:space="preserve">, </w:t>
+      </w:r>
+      <w:r>
+        <w:tab/>
+        <w:t>run:</w:t>
+      </w:r>
+      <w:r>
+        <w:tab/>
+      </w:r>
+      <w:r>
+        <w:rPr>
+          <w:rFonts w:ascii="Courier New" w:hAnsi="Courier New" w:cs="Courier New"/>
+        </w:rPr>
+        <w:t xml:space="preserve">export </w:t>
+      </w:r>
+      <w:r>
+        <w:rPr>
+          <w:rFonts w:ascii="Courier New" w:hAnsi="Courier New" w:cs="Courier New"/>
+        </w:rPr>
+        <w:t>X509_KEY_FILE</w:t>
+      </w:r>
+      <w:r>
+        <w:rPr>
+          <w:rFonts w:ascii="Courier New" w:hAnsi="Courier New" w:cs="Courier New"/>
+        </w:rPr>
+        <w:t>="</w:t>
+      </w:r>
+      <w:r>
+        <w:rPr>
+          <w:rFonts w:ascii="Courier New" w:hAnsi="Courier New" w:cs="Courier New"/>
+          <w:i/>
+          <w:iCs/>
+        </w:rPr>
+        <w:t>device1.</w:t>
+      </w:r>
+      <w:r>
+        <w:rPr>
+          <w:rFonts w:ascii="Courier New" w:hAnsi="Courier New" w:cs="Courier New"/>
+          <w:i/>
+          <w:iCs/>
+        </w:rPr>
+        <w:t>key</w:t>
+      </w:r>
+      <w:r>
+        <w:rPr>
+          <w:rFonts w:ascii="Courier New" w:hAnsi="Courier New" w:cs="Courier New"/>
+        </w:rPr>
+        <w:t>"</w:t>
+      </w:r>
+    </w:p>
+    <w:p>
+      <w:pPr>
+        <w:pStyle w:val="ListParagraph"/>
+        <w:numPr>
+          <w:ilvl w:val="0"/>
+          <w:numId w:val="1"/>
+        </w:numPr>
+      </w:pPr>
+      <w:r>
+        <w:t xml:space="preserve">In </w:t>
+      </w:r>
+      <w:proofErr w:type="spellStart"/>
+      <w:r>
+        <w:t>cloudshell</w:t>
+      </w:r>
+      <w:proofErr w:type="spellEnd"/>
+      <w:r>
+        <w:t xml:space="preserve">, </w:t>
+      </w:r>
+      <w:r>
+        <w:tab/>
+        <w:t>run:</w:t>
+      </w:r>
+      <w:r>
+        <w:tab/>
+      </w:r>
+      <w:r>
+        <w:rPr>
+          <w:rFonts w:ascii="Courier New" w:hAnsi="Courier New" w:cs="Courier New"/>
+        </w:rPr>
         <w:t>python</w:t>
       </w:r>
-      <w:proofErr w:type="gramStart"/>
-      <w:r>
-        <w:rPr>
-          <w:rFonts w:ascii="Courier New" w:hAnsi="Courier New" w:cs="Courier New"/>
-        </w:rPr>
-        <w:t>3 .</w:t>
-      </w:r>
-      <w:proofErr w:type="gramEnd"/>
-      <w:r>
-        <w:rPr>
-          <w:rFonts w:ascii="Courier New" w:hAnsi="Courier New" w:cs="Courier New"/>
-        </w:rPr>
-        <w:t>/lab2.py</w:t>
-      </w:r>
-      <w:r>
-        <w:rPr>
-          <w:rFonts w:ascii="Courier New" w:hAnsi="Courier New" w:cs="Courier New"/>
-        </w:rPr>
-        <w:tab/>
-      </w:r>
-      <w:r>
-        <w:rPr>
-          <w:rFonts w:cstheme="minorHAnsi"/>
-        </w:rPr>
-        <w:t>to see the MQTT code in action</w:t>
-      </w:r>
-    </w:p>
-    <w:p>
-      <w:pPr>
-        <w:pStyle w:val="ListParagraph"/>
-      </w:pPr>
+      <w:r>
+        <w:rPr>
+          <w:rFonts w:ascii="Courier New" w:hAnsi="Courier New" w:cs="Courier New"/>
+        </w:rPr>
+        <w:t>3</w:t>
+      </w:r>
+      <w:r>
+        <w:rPr>
+          <w:rFonts w:ascii="Courier New" w:hAnsi="Courier New" w:cs="Courier New"/>
+        </w:rPr>
+        <w:t xml:space="preserve"> </w:t>
+      </w:r>
+      <w:r>
+        <w:rPr>
+          <w:rFonts w:ascii="Courier New" w:hAnsi="Courier New" w:cs="Courier New"/>
+        </w:rPr>
+        <w:t>../</w:t>
+      </w:r>
+      <w:r>
+        <w:rPr>
+          <w:rFonts w:ascii="Courier New" w:hAnsi="Courier New" w:cs="Courier New"/>
+        </w:rPr>
+        <w:t>lab3_X509.py</w:t>
+      </w:r>
+    </w:p>
+    <w:p>
+      <w:pPr>
+        <w:pStyle w:val="Heading1"/>
+      </w:pPr>
+      <w:r>
+        <w:t>Optional Lab</w:t>
+      </w:r>
+      <w:r>
+        <w:t>s</w:t>
+      </w:r>
+      <w:r>
+        <w:t xml:space="preserve"> with or without TPM</w:t>
+      </w:r>
+    </w:p>
+    <w:p>
+      <w:pPr>
+        <w:pStyle w:val="ListParagraph"/>
+        <w:numPr>
+          <w:ilvl w:val="0"/>
+          <w:numId w:val="6"/>
+        </w:numPr>
+      </w:pPr>
+      <w:hyperlink r:id="rId10" w:history="1">
+        <w:r>
+          <w:rPr>
+            <w:rStyle w:val="Hyperlink"/>
+          </w:rPr>
+          <w:t>Client Certificate Authentication on Windows with and without the TPM (Trusted Platform Module) – Kevin Saye (wordpress.com)</w:t>
+        </w:r>
+      </w:hyperlink>
+    </w:p>
+    <w:p>
+      <w:pPr>
+        <w:pStyle w:val="ListParagraph"/>
+        <w:numPr>
+          <w:ilvl w:val="0"/>
+          <w:numId w:val="6"/>
+        </w:numPr>
+      </w:pPr>
+      <w:hyperlink r:id="rId11" w:history="1">
+        <w:proofErr w:type="spellStart"/>
+        <w:r>
+          <w:rPr>
+            <w:rStyle w:val="Hyperlink"/>
+          </w:rPr>
+          <w:t>arlotito</w:t>
+        </w:r>
+        <w:proofErr w:type="spellEnd"/>
+        <w:r>
+          <w:rPr>
+            <w:rStyle w:val="Hyperlink"/>
+          </w:rPr>
+          <w:t xml:space="preserve">/iot-edge-1.2-tpm: How to </w:t>
+        </w:r>
+        <w:proofErr w:type="spellStart"/>
+        <w:r>
+          <w:rPr>
+            <w:rStyle w:val="Hyperlink"/>
+          </w:rPr>
+          <w:t>to</w:t>
+        </w:r>
+        <w:proofErr w:type="spellEnd"/>
+        <w:r>
+          <w:rPr>
+            <w:rStyle w:val="Hyperlink"/>
+          </w:rPr>
+          <w:t xml:space="preserve"> provision an IoT Edge 1.2 via DPS, using identity certs issued by a CA via EST and keys stored in an HSM (TPM/PKCS11) (github.com)</w:t>
+        </w:r>
+      </w:hyperlink>
+    </w:p>
+    <w:p>
+      <w:pPr>
+        <w:pStyle w:val="ListParagraph"/>
+        <w:numPr>
+          <w:ilvl w:val="0"/>
+          <w:numId w:val="6"/>
+        </w:numPr>
+      </w:pPr>
+      <w:hyperlink r:id="rId12" w:history="1">
+        <w:proofErr w:type="spellStart"/>
+        <w:r>
+          <w:rPr>
+            <w:rStyle w:val="Hyperlink"/>
+          </w:rPr>
+          <w:t>arlotito</w:t>
+        </w:r>
+        <w:proofErr w:type="spellEnd"/>
+        <w:r>
+          <w:rPr>
+            <w:rStyle w:val="Hyperlink"/>
+          </w:rPr>
+          <w:t>/iotedge-tpm2cloud: Zero-touch provisioning of Azure IoT Edge devices with x509, TPM, PKCS#11, EST (github.com)</w:t>
+        </w:r>
+      </w:hyperlink>
     </w:p>
     <w:sectPr>
       <w:pgSz w:w="15840" w:h="12240" w:orient="landscape"/>
@@ -550,10 +1848,185 @@
 <file path=word/numbering.xml><?xml version="1.0" encoding="utf-8"?>
 <w:numbering xmlns:wpc="http://schemas.microsoft.com/office/word/2010/wordprocessingCanvas" xmlns:cx="http://schemas.microsoft.com/office/drawing/2014/chartex" xmlns:cx1="http://schemas.microsoft.com/office/drawing/2015/9/8/chartex" xmlns:cx2="http://schemas.microsoft.com/office/drawing/2015/10/21/chartex" xmlns:cx3="http://schemas.microsoft.com/office/drawing/2016/5/9/chartex" xmlns:cx4="http://schemas.microsoft.com/office/drawing/2016/5/10/chartex" xmlns:cx5="http://schemas.microsoft.com/office/drawing/2016/5/11/chartex" xmlns:cx6="http://schemas.microsoft.com/office/drawing/2016/5/12/chartex" xmlns:cx7="http://schemas.microsoft.com/office/drawing/2016/5/13/chartex" xmlns:cx8="http://schemas.microsoft.com/office/drawing/2016/5/14/chartex" xmlns:mc="http://schemas.openxmlformats.org/markup-compatibility/2006" xmlns:aink="http://schemas.microsoft.com/office/drawing/2016/ink" xmlns:am3d="http://schemas.microsoft.com/office/drawing/2017/model3d" xmlns:o="urn:schemas-microsoft-com:office:office" xmlns:oel="http://schemas.microsoft.com/office/2019/extlst" xmlns:r="http://schemas.openxmlformats.org/officeDocument/2006/relationships" xmlns:m="http://schemas.openxmlformats.org/officeDocument/2006/math" xmlns:v="urn:schemas-microsoft-com:vml" xmlns:wp14="http://schemas.microsoft.com/office/word/2010/wordprocessingDrawing" xmlns:wp="http://schemas.openxmlformats.org/drawingml/2006/wordprocessingDrawing" xmlns:w10="urn:schemas-microsoft-com:office:word" xmlns:w="http://schemas.openxmlformats.org/wordprocessingml/2006/main" xmlns:w14="http://schemas.microsoft.com/office/word/2010/wordml" xmlns:w15="http://schemas.microsoft.com/office/word/2012/wordml" xmlns:w16cex="http://schemas.microsoft.com/office/word/2018/wordml/cex" xmlns:w16cid="http://schemas.microsoft.com/office/word/2016/wordml/cid" xmlns:w16="http://schemas.microsoft.com/office/word/2018/wordml" xmlns:w16sdtdh="http://schemas.microsoft.com/office/word/2020/wordml/sdtdatahash" xmlns:w16se="http://schemas.microsoft.com/office/word/2015/wordml/symex" xmlns:wpg="http://schemas.microsoft.com/office/word/2010/wordprocessingGroup" xmlns:wpi="http://schemas.microsoft.com/office/word/2010/wordprocessingInk" xmlns:wne="http://schemas.microsoft.com/office/word/2006/wordml" xmlns:wps="http://schemas.microsoft.com/office/word/2010/wordprocessingShape" mc:Ignorable="w14 w15 w16se w16cid w16 w16cex w16sdtdh wp14">
   <w:abstractNum w:abstractNumId="0" w15:restartNumberingAfterBreak="0">
-    <w:nsid w:val="6B236101"/>
+    <w:nsid w:val="02D54D41"/>
     <w:multiLevelType w:val="hybridMultilevel"/>
-    <w:tmpl w:val="B1020CE4"/>
-    <w:lvl w:ilvl="0" w:tplc="0409000F">
+    <w:tmpl w:val="003EC04C"/>
+    <w:lvl w:ilvl="0" w:tplc="2000000F">
+      <w:start w:val="1"/>
+      <w:numFmt w:val="decimal"/>
+      <w:lvlText w:val="%1."/>
+      <w:lvlJc w:val="left"/>
+      <w:pPr>
+        <w:ind w:left="720" w:hanging="360"/>
+      </w:pPr>
+    </w:lvl>
+    <w:lvl w:ilvl="1" w:tplc="20000019" w:tentative="1">
+      <w:start w:val="1"/>
+      <w:numFmt w:val="lowerLetter"/>
+      <w:lvlText w:val="%2."/>
+      <w:lvlJc w:val="left"/>
+      <w:pPr>
+        <w:ind w:left="1440" w:hanging="360"/>
+      </w:pPr>
+    </w:lvl>
+    <w:lvl w:ilvl="2" w:tplc="2000001B" w:tentative="1">
+      <w:start w:val="1"/>
+      <w:numFmt w:val="lowerRoman"/>
+      <w:lvlText w:val="%3."/>
+      <w:lvlJc w:val="right"/>
+      <w:pPr>
+        <w:ind w:left="2160" w:hanging="180"/>
+      </w:pPr>
+    </w:lvl>
+    <w:lvl w:ilvl="3" w:tplc="2000000F" w:tentative="1">
+      <w:start w:val="1"/>
+      <w:numFmt w:val="decimal"/>
+      <w:lvlText w:val="%4."/>
+      <w:lvlJc w:val="left"/>
+      <w:pPr>
+        <w:ind w:left="2880" w:hanging="360"/>
+      </w:pPr>
+    </w:lvl>
+    <w:lvl w:ilvl="4" w:tplc="20000019" w:tentative="1">
+      <w:start w:val="1"/>
+      <w:numFmt w:val="lowerLetter"/>
+      <w:lvlText w:val="%5."/>
+      <w:lvlJc w:val="left"/>
+      <w:pPr>
+        <w:ind w:left="3600" w:hanging="360"/>
+      </w:pPr>
+    </w:lvl>
+    <w:lvl w:ilvl="5" w:tplc="2000001B" w:tentative="1">
+      <w:start w:val="1"/>
+      <w:numFmt w:val="lowerRoman"/>
+      <w:lvlText w:val="%6."/>
+      <w:lvlJc w:val="right"/>
+      <w:pPr>
+        <w:ind w:left="4320" w:hanging="180"/>
+      </w:pPr>
+    </w:lvl>
+    <w:lvl w:ilvl="6" w:tplc="2000000F" w:tentative="1">
+      <w:start w:val="1"/>
+      <w:numFmt w:val="decimal"/>
+      <w:lvlText w:val="%7."/>
+      <w:lvlJc w:val="left"/>
+      <w:pPr>
+        <w:ind w:left="5040" w:hanging="360"/>
+      </w:pPr>
+    </w:lvl>
+    <w:lvl w:ilvl="7" w:tplc="20000019" w:tentative="1">
+      <w:start w:val="1"/>
+      <w:numFmt w:val="lowerLetter"/>
+      <w:lvlText w:val="%8."/>
+      <w:lvlJc w:val="left"/>
+      <w:pPr>
+        <w:ind w:left="5760" w:hanging="360"/>
+      </w:pPr>
+    </w:lvl>
+    <w:lvl w:ilvl="8" w:tplc="2000001B" w:tentative="1">
+      <w:start w:val="1"/>
+      <w:numFmt w:val="lowerRoman"/>
+      <w:lvlText w:val="%9."/>
+      <w:lvlJc w:val="right"/>
+      <w:pPr>
+        <w:ind w:left="6480" w:hanging="180"/>
+      </w:pPr>
+    </w:lvl>
+  </w:abstractNum>
+  <w:abstractNum w:abstractNumId="1" w15:restartNumberingAfterBreak="0">
+    <w:nsid w:val="11F921B2"/>
+    <w:multiLevelType w:val="hybridMultilevel"/>
+    <w:tmpl w:val="6C9E7662"/>
+    <w:lvl w:ilvl="0" w:tplc="F79250E2">
+      <w:start w:val="1"/>
+      <w:numFmt w:val="decimal"/>
+      <w:lvlText w:val="%1."/>
+      <w:lvlJc w:val="left"/>
+      <w:pPr>
+        <w:ind w:left="720" w:hanging="360"/>
+      </w:pPr>
+      <w:rPr>
+        <w:rFonts w:asciiTheme="minorHAnsi" w:hAnsiTheme="minorHAnsi" w:cstheme="minorHAnsi" w:hint="default"/>
+      </w:rPr>
+    </w:lvl>
+    <w:lvl w:ilvl="1" w:tplc="FFFFFFFF">
+      <w:start w:val="1"/>
+      <w:numFmt w:val="lowerLetter"/>
+      <w:lvlText w:val="%2."/>
+      <w:lvlJc w:val="left"/>
+      <w:pPr>
+        <w:ind w:left="1440" w:hanging="360"/>
+      </w:pPr>
+    </w:lvl>
+    <w:lvl w:ilvl="2" w:tplc="FFFFFFFF" w:tentative="1">
+      <w:start w:val="1"/>
+      <w:numFmt w:val="lowerRoman"/>
+      <w:lvlText w:val="%3."/>
+      <w:lvlJc w:val="right"/>
+      <w:pPr>
+        <w:ind w:left="2160" w:hanging="180"/>
+      </w:pPr>
+    </w:lvl>
+    <w:lvl w:ilvl="3" w:tplc="FFFFFFFF" w:tentative="1">
+      <w:start w:val="1"/>
+      <w:numFmt w:val="decimal"/>
+      <w:lvlText w:val="%4."/>
+      <w:lvlJc w:val="left"/>
+      <w:pPr>
+        <w:ind w:left="2880" w:hanging="360"/>
+      </w:pPr>
+    </w:lvl>
+    <w:lvl w:ilvl="4" w:tplc="FFFFFFFF" w:tentative="1">
+      <w:start w:val="1"/>
+      <w:numFmt w:val="lowerLetter"/>
+      <w:lvlText w:val="%5."/>
+      <w:lvlJc w:val="left"/>
+      <w:pPr>
+        <w:ind w:left="3600" w:hanging="360"/>
+      </w:pPr>
+    </w:lvl>
+    <w:lvl w:ilvl="5" w:tplc="FFFFFFFF" w:tentative="1">
+      <w:start w:val="1"/>
+      <w:numFmt w:val="lowerRoman"/>
+      <w:lvlText w:val="%6."/>
+      <w:lvlJc w:val="right"/>
+      <w:pPr>
+        <w:ind w:left="4320" w:hanging="180"/>
+      </w:pPr>
+    </w:lvl>
+    <w:lvl w:ilvl="6" w:tplc="FFFFFFFF" w:tentative="1">
+      <w:start w:val="1"/>
+      <w:numFmt w:val="decimal"/>
+      <w:lvlText w:val="%7."/>
+      <w:lvlJc w:val="left"/>
+      <w:pPr>
+        <w:ind w:left="5040" w:hanging="360"/>
+      </w:pPr>
+    </w:lvl>
+    <w:lvl w:ilvl="7" w:tplc="FFFFFFFF" w:tentative="1">
+      <w:start w:val="1"/>
+      <w:numFmt w:val="lowerLetter"/>
+      <w:lvlText w:val="%8."/>
+      <w:lvlJc w:val="left"/>
+      <w:pPr>
+        <w:ind w:left="5760" w:hanging="360"/>
+      </w:pPr>
+    </w:lvl>
+    <w:lvl w:ilvl="8" w:tplc="FFFFFFFF" w:tentative="1">
+      <w:start w:val="1"/>
+      <w:numFmt w:val="lowerRoman"/>
+      <w:lvlText w:val="%9."/>
+      <w:lvlJc w:val="right"/>
+      <w:pPr>
+        <w:ind w:left="6480" w:hanging="180"/>
+      </w:pPr>
+    </w:lvl>
+  </w:abstractNum>
+  <w:abstractNum w:abstractNumId="2" w15:restartNumberingAfterBreak="0">
+    <w:nsid w:val="268443FE"/>
+    <w:multiLevelType w:val="hybridMultilevel"/>
+    <w:tmpl w:val="7EDC630A"/>
+    <w:lvl w:ilvl="0" w:tplc="2000000F">
       <w:start w:val="1"/>
       <w:numFmt w:val="decimal"/>
       <w:lvlText w:val="%1."/>
@@ -565,7 +2038,7 @@
         <w:rFonts w:hint="default"/>
       </w:rPr>
     </w:lvl>
-    <w:lvl w:ilvl="1" w:tplc="04090019">
+    <w:lvl w:ilvl="1" w:tplc="20000019" w:tentative="1">
       <w:start w:val="1"/>
       <w:numFmt w:val="lowerLetter"/>
       <w:lvlText w:val="%2."/>
@@ -574,7 +2047,7 @@
         <w:ind w:left="1440" w:hanging="360"/>
       </w:pPr>
     </w:lvl>
-    <w:lvl w:ilvl="2" w:tplc="0409001B" w:tentative="1">
+    <w:lvl w:ilvl="2" w:tplc="2000001B" w:tentative="1">
       <w:start w:val="1"/>
       <w:numFmt w:val="lowerRoman"/>
       <w:lvlText w:val="%3."/>
@@ -583,7 +2056,7 @@
         <w:ind w:left="2160" w:hanging="180"/>
       </w:pPr>
     </w:lvl>
-    <w:lvl w:ilvl="3" w:tplc="0409000F" w:tentative="1">
+    <w:lvl w:ilvl="3" w:tplc="2000000F" w:tentative="1">
       <w:start w:val="1"/>
       <w:numFmt w:val="decimal"/>
       <w:lvlText w:val="%4."/>
@@ -592,7 +2065,7 @@
         <w:ind w:left="2880" w:hanging="360"/>
       </w:pPr>
     </w:lvl>
-    <w:lvl w:ilvl="4" w:tplc="04090019" w:tentative="1">
+    <w:lvl w:ilvl="4" w:tplc="20000019" w:tentative="1">
       <w:start w:val="1"/>
       <w:numFmt w:val="lowerLetter"/>
       <w:lvlText w:val="%5."/>
@@ -601,7 +2074,7 @@
         <w:ind w:left="3600" w:hanging="360"/>
       </w:pPr>
     </w:lvl>
-    <w:lvl w:ilvl="5" w:tplc="0409001B" w:tentative="1">
+    <w:lvl w:ilvl="5" w:tplc="2000001B" w:tentative="1">
       <w:start w:val="1"/>
       <w:numFmt w:val="lowerRoman"/>
       <w:lvlText w:val="%6."/>
@@ -610,7 +2083,7 @@
         <w:ind w:left="4320" w:hanging="180"/>
       </w:pPr>
     </w:lvl>
-    <w:lvl w:ilvl="6" w:tplc="0409000F" w:tentative="1">
+    <w:lvl w:ilvl="6" w:tplc="2000000F" w:tentative="1">
       <w:start w:val="1"/>
       <w:numFmt w:val="decimal"/>
       <w:lvlText w:val="%7."/>
@@ -619,7 +2092,7 @@
         <w:ind w:left="5040" w:hanging="360"/>
       </w:pPr>
     </w:lvl>
-    <w:lvl w:ilvl="7" w:tplc="04090019" w:tentative="1">
+    <w:lvl w:ilvl="7" w:tplc="20000019" w:tentative="1">
       <w:start w:val="1"/>
       <w:numFmt w:val="lowerLetter"/>
       <w:lvlText w:val="%8."/>
@@ -628,7 +2101,7 @@
         <w:ind w:left="5760" w:hanging="360"/>
       </w:pPr>
     </w:lvl>
-    <w:lvl w:ilvl="8" w:tplc="0409001B" w:tentative="1">
+    <w:lvl w:ilvl="8" w:tplc="2000001B" w:tentative="1">
       <w:start w:val="1"/>
       <w:numFmt w:val="lowerRoman"/>
       <w:lvlText w:val="%9."/>
@@ -638,7 +2111,289 @@
       </w:pPr>
     </w:lvl>
   </w:abstractNum>
+  <w:abstractNum w:abstractNumId="3" w15:restartNumberingAfterBreak="0">
+    <w:nsid w:val="26D03D32"/>
+    <w:multiLevelType w:val="hybridMultilevel"/>
+    <w:tmpl w:val="AB08C594"/>
+    <w:lvl w:ilvl="0" w:tplc="E85A7DAC">
+      <w:start w:val="1"/>
+      <w:numFmt w:val="decimal"/>
+      <w:lvlText w:val="%1."/>
+      <w:lvlJc w:val="left"/>
+      <w:pPr>
+        <w:ind w:left="1080" w:hanging="360"/>
+      </w:pPr>
+      <w:rPr>
+        <w:rFonts w:hint="default"/>
+      </w:rPr>
+    </w:lvl>
+    <w:lvl w:ilvl="1" w:tplc="20000019" w:tentative="1">
+      <w:start w:val="1"/>
+      <w:numFmt w:val="lowerLetter"/>
+      <w:lvlText w:val="%2."/>
+      <w:lvlJc w:val="left"/>
+      <w:pPr>
+        <w:ind w:left="1800" w:hanging="360"/>
+      </w:pPr>
+    </w:lvl>
+    <w:lvl w:ilvl="2" w:tplc="2000001B" w:tentative="1">
+      <w:start w:val="1"/>
+      <w:numFmt w:val="lowerRoman"/>
+      <w:lvlText w:val="%3."/>
+      <w:lvlJc w:val="right"/>
+      <w:pPr>
+        <w:ind w:left="2520" w:hanging="180"/>
+      </w:pPr>
+    </w:lvl>
+    <w:lvl w:ilvl="3" w:tplc="2000000F" w:tentative="1">
+      <w:start w:val="1"/>
+      <w:numFmt w:val="decimal"/>
+      <w:lvlText w:val="%4."/>
+      <w:lvlJc w:val="left"/>
+      <w:pPr>
+        <w:ind w:left="3240" w:hanging="360"/>
+      </w:pPr>
+    </w:lvl>
+    <w:lvl w:ilvl="4" w:tplc="20000019" w:tentative="1">
+      <w:start w:val="1"/>
+      <w:numFmt w:val="lowerLetter"/>
+      <w:lvlText w:val="%5."/>
+      <w:lvlJc w:val="left"/>
+      <w:pPr>
+        <w:ind w:left="3960" w:hanging="360"/>
+      </w:pPr>
+    </w:lvl>
+    <w:lvl w:ilvl="5" w:tplc="2000001B" w:tentative="1">
+      <w:start w:val="1"/>
+      <w:numFmt w:val="lowerRoman"/>
+      <w:lvlText w:val="%6."/>
+      <w:lvlJc w:val="right"/>
+      <w:pPr>
+        <w:ind w:left="4680" w:hanging="180"/>
+      </w:pPr>
+    </w:lvl>
+    <w:lvl w:ilvl="6" w:tplc="2000000F" w:tentative="1">
+      <w:start w:val="1"/>
+      <w:numFmt w:val="decimal"/>
+      <w:lvlText w:val="%7."/>
+      <w:lvlJc w:val="left"/>
+      <w:pPr>
+        <w:ind w:left="5400" w:hanging="360"/>
+      </w:pPr>
+    </w:lvl>
+    <w:lvl w:ilvl="7" w:tplc="20000019" w:tentative="1">
+      <w:start w:val="1"/>
+      <w:numFmt w:val="lowerLetter"/>
+      <w:lvlText w:val="%8."/>
+      <w:lvlJc w:val="left"/>
+      <w:pPr>
+        <w:ind w:left="6120" w:hanging="360"/>
+      </w:pPr>
+    </w:lvl>
+    <w:lvl w:ilvl="8" w:tplc="2000001B" w:tentative="1">
+      <w:start w:val="1"/>
+      <w:numFmt w:val="lowerRoman"/>
+      <w:lvlText w:val="%9."/>
+      <w:lvlJc w:val="right"/>
+      <w:pPr>
+        <w:ind w:left="6840" w:hanging="180"/>
+      </w:pPr>
+    </w:lvl>
+  </w:abstractNum>
+  <w:abstractNum w:abstractNumId="4" w15:restartNumberingAfterBreak="0">
+    <w:nsid w:val="2EFF2092"/>
+    <w:multiLevelType w:val="hybridMultilevel"/>
+    <w:tmpl w:val="C8EEE304"/>
+    <w:lvl w:ilvl="0" w:tplc="D8E08BDA">
+      <w:start w:val="1"/>
+      <w:numFmt w:val="decimal"/>
+      <w:lvlText w:val="%1."/>
+      <w:lvlJc w:val="left"/>
+      <w:pPr>
+        <w:ind w:left="430" w:hanging="360"/>
+      </w:pPr>
+      <w:rPr>
+        <w:rFonts w:hint="default"/>
+      </w:rPr>
+    </w:lvl>
+    <w:lvl w:ilvl="1" w:tplc="20000019" w:tentative="1">
+      <w:start w:val="1"/>
+      <w:numFmt w:val="lowerLetter"/>
+      <w:lvlText w:val="%2."/>
+      <w:lvlJc w:val="left"/>
+      <w:pPr>
+        <w:ind w:left="1150" w:hanging="360"/>
+      </w:pPr>
+    </w:lvl>
+    <w:lvl w:ilvl="2" w:tplc="2000001B" w:tentative="1">
+      <w:start w:val="1"/>
+      <w:numFmt w:val="lowerRoman"/>
+      <w:lvlText w:val="%3."/>
+      <w:lvlJc w:val="right"/>
+      <w:pPr>
+        <w:ind w:left="1870" w:hanging="180"/>
+      </w:pPr>
+    </w:lvl>
+    <w:lvl w:ilvl="3" w:tplc="2000000F" w:tentative="1">
+      <w:start w:val="1"/>
+      <w:numFmt w:val="decimal"/>
+      <w:lvlText w:val="%4."/>
+      <w:lvlJc w:val="left"/>
+      <w:pPr>
+        <w:ind w:left="2590" w:hanging="360"/>
+      </w:pPr>
+    </w:lvl>
+    <w:lvl w:ilvl="4" w:tplc="20000019" w:tentative="1">
+      <w:start w:val="1"/>
+      <w:numFmt w:val="lowerLetter"/>
+      <w:lvlText w:val="%5."/>
+      <w:lvlJc w:val="left"/>
+      <w:pPr>
+        <w:ind w:left="3310" w:hanging="360"/>
+      </w:pPr>
+    </w:lvl>
+    <w:lvl w:ilvl="5" w:tplc="2000001B" w:tentative="1">
+      <w:start w:val="1"/>
+      <w:numFmt w:val="lowerRoman"/>
+      <w:lvlText w:val="%6."/>
+      <w:lvlJc w:val="right"/>
+      <w:pPr>
+        <w:ind w:left="4030" w:hanging="180"/>
+      </w:pPr>
+    </w:lvl>
+    <w:lvl w:ilvl="6" w:tplc="2000000F" w:tentative="1">
+      <w:start w:val="1"/>
+      <w:numFmt w:val="decimal"/>
+      <w:lvlText w:val="%7."/>
+      <w:lvlJc w:val="left"/>
+      <w:pPr>
+        <w:ind w:left="4750" w:hanging="360"/>
+      </w:pPr>
+    </w:lvl>
+    <w:lvl w:ilvl="7" w:tplc="20000019" w:tentative="1">
+      <w:start w:val="1"/>
+      <w:numFmt w:val="lowerLetter"/>
+      <w:lvlText w:val="%8."/>
+      <w:lvlJc w:val="left"/>
+      <w:pPr>
+        <w:ind w:left="5470" w:hanging="360"/>
+      </w:pPr>
+    </w:lvl>
+    <w:lvl w:ilvl="8" w:tplc="2000001B" w:tentative="1">
+      <w:start w:val="1"/>
+      <w:numFmt w:val="lowerRoman"/>
+      <w:lvlText w:val="%9."/>
+      <w:lvlJc w:val="right"/>
+      <w:pPr>
+        <w:ind w:left="6190" w:hanging="180"/>
+      </w:pPr>
+    </w:lvl>
+  </w:abstractNum>
+  <w:abstractNum w:abstractNumId="5" w15:restartNumberingAfterBreak="0">
+    <w:nsid w:val="6B236101"/>
+    <w:multiLevelType w:val="hybridMultilevel"/>
+    <w:tmpl w:val="2A7C4DEA"/>
+    <w:lvl w:ilvl="0" w:tplc="5CD83770">
+      <w:start w:val="1"/>
+      <w:numFmt w:val="decimal"/>
+      <w:lvlText w:val="%1."/>
+      <w:lvlJc w:val="left"/>
+      <w:pPr>
+        <w:ind w:left="720" w:hanging="360"/>
+      </w:pPr>
+      <w:rPr>
+        <w:rFonts w:asciiTheme="minorHAnsi" w:hAnsiTheme="minorHAnsi" w:cstheme="minorHAnsi" w:hint="default"/>
+      </w:rPr>
+    </w:lvl>
+    <w:lvl w:ilvl="1" w:tplc="04090019">
+      <w:start w:val="1"/>
+      <w:numFmt w:val="lowerLetter"/>
+      <w:lvlText w:val="%2."/>
+      <w:lvlJc w:val="left"/>
+      <w:pPr>
+        <w:ind w:left="1440" w:hanging="360"/>
+      </w:pPr>
+    </w:lvl>
+    <w:lvl w:ilvl="2" w:tplc="0409001B" w:tentative="1">
+      <w:start w:val="1"/>
+      <w:numFmt w:val="lowerRoman"/>
+      <w:lvlText w:val="%3."/>
+      <w:lvlJc w:val="right"/>
+      <w:pPr>
+        <w:ind w:left="2160" w:hanging="180"/>
+      </w:pPr>
+    </w:lvl>
+    <w:lvl w:ilvl="3" w:tplc="0409000F" w:tentative="1">
+      <w:start w:val="1"/>
+      <w:numFmt w:val="decimal"/>
+      <w:lvlText w:val="%4."/>
+      <w:lvlJc w:val="left"/>
+      <w:pPr>
+        <w:ind w:left="2880" w:hanging="360"/>
+      </w:pPr>
+    </w:lvl>
+    <w:lvl w:ilvl="4" w:tplc="04090019" w:tentative="1">
+      <w:start w:val="1"/>
+      <w:numFmt w:val="lowerLetter"/>
+      <w:lvlText w:val="%5."/>
+      <w:lvlJc w:val="left"/>
+      <w:pPr>
+        <w:ind w:left="3600" w:hanging="360"/>
+      </w:pPr>
+    </w:lvl>
+    <w:lvl w:ilvl="5" w:tplc="0409001B" w:tentative="1">
+      <w:start w:val="1"/>
+      <w:numFmt w:val="lowerRoman"/>
+      <w:lvlText w:val="%6."/>
+      <w:lvlJc w:val="right"/>
+      <w:pPr>
+        <w:ind w:left="4320" w:hanging="180"/>
+      </w:pPr>
+    </w:lvl>
+    <w:lvl w:ilvl="6" w:tplc="0409000F" w:tentative="1">
+      <w:start w:val="1"/>
+      <w:numFmt w:val="decimal"/>
+      <w:lvlText w:val="%7."/>
+      <w:lvlJc w:val="left"/>
+      <w:pPr>
+        <w:ind w:left="5040" w:hanging="360"/>
+      </w:pPr>
+    </w:lvl>
+    <w:lvl w:ilvl="7" w:tplc="04090019" w:tentative="1">
+      <w:start w:val="1"/>
+      <w:numFmt w:val="lowerLetter"/>
+      <w:lvlText w:val="%8."/>
+      <w:lvlJc w:val="left"/>
+      <w:pPr>
+        <w:ind w:left="5760" w:hanging="360"/>
+      </w:pPr>
+    </w:lvl>
+    <w:lvl w:ilvl="8" w:tplc="0409001B" w:tentative="1">
+      <w:start w:val="1"/>
+      <w:numFmt w:val="lowerRoman"/>
+      <w:lvlText w:val="%9."/>
+      <w:lvlJc w:val="right"/>
+      <w:pPr>
+        <w:ind w:left="6480" w:hanging="180"/>
+      </w:pPr>
+    </w:lvl>
+  </w:abstractNum>
   <w:num w:numId="1" w16cid:durableId="496651591">
+    <w:abstractNumId w:val="5"/>
+  </w:num>
+  <w:num w:numId="2" w16cid:durableId="2089305755">
+    <w:abstractNumId w:val="3"/>
+  </w:num>
+  <w:num w:numId="3" w16cid:durableId="1391033619">
+    <w:abstractNumId w:val="1"/>
+  </w:num>
+  <w:num w:numId="4" w16cid:durableId="1560095682">
+    <w:abstractNumId w:val="4"/>
+  </w:num>
+  <w:num w:numId="5" w16cid:durableId="226260447">
+    <w:abstractNumId w:val="2"/>
+  </w:num>
+  <w:num w:numId="6" w16cid:durableId="57943478">
     <w:abstractNumId w:val="0"/>
   </w:num>
 </w:numbering>
@@ -1438,6 +3193,6 @@
 
 <file path=docMetadata/LabelInfo.xml><?xml version="1.0" encoding="utf-8"?>
 <clbl:labelList xmlns:clbl="http://schemas.microsoft.com/office/2020/mipLabelMetadata">
-  <clbl:label id="{f42aa342-8706-4288-bd11-ebb85995028c}" enabled="1" method="Standard" siteId="{72f988bf-86f1-41af-91ab-2d7cd011db47}" contentBits="0" removed="0"/>
+  <clbl:label id="{f42aa342-8706-4288-bd11-ebb85995028c}" enabled="1" method="Standard" siteId="{72f988bf-86f1-41af-91ab-2d7cd011db47}" removed="0"/>
 </clbl:labelList>
 </file>
</xml_diff>

<commit_message>
adds a script to generate certs, extends the Lab
</commit_message>
<xml_diff>
--- a/MQTT/Hands on lab with IoT Hub and MQTT.docx
+++ b/MQTT/Hands on lab with IoT Hub and MQTT.docx
@@ -621,26 +621,79 @@
         <w:pStyle w:val="Heading1"/>
       </w:pPr>
       <w:r>
-        <w:lastRenderedPageBreak/>
-        <w:t>Hands on lab with IoT Hub</w:t>
-      </w:r>
-      <w:r>
-        <w:t>,</w:t>
-      </w:r>
-      <w:r>
-        <w:t xml:space="preserve"> MQTT</w:t>
-      </w:r>
-      <w:r>
-        <w:t xml:space="preserve"> and x509 certs</w:t>
-      </w:r>
-      <w:r>
-        <w:t xml:space="preserve">  (</w:t>
+        <w:t>Hands on lab with IoT Hub, MQTT and x509 certs  (</w:t>
       </w:r>
       <w:r>
         <w:t>2</w:t>
       </w:r>
       <w:r>
         <w:t>0 minutes)</w:t>
+      </w:r>
+    </w:p>
+    <w:p>
+      <w:r>
+        <w:t xml:space="preserve">You can run steps </w:t>
+      </w:r>
+      <w:r>
+        <w:rPr>
+          <w:u w:val="single"/>
+        </w:rPr>
+        <w:t>1-</w:t>
+      </w:r>
+      <w:r>
+        <w:rPr>
+          <w:u w:val="single"/>
+        </w:rPr>
+        <w:t>9</w:t>
+      </w:r>
+      <w:r>
+        <w:t xml:space="preserve"> manually one by one or </w:t>
+      </w:r>
+      <w:r>
+        <w:t>run</w:t>
+      </w:r>
+      <w:r>
+        <w:t>:</w:t>
+      </w:r>
+      <w:r>
+        <w:t xml:space="preserve"> </w:t>
+      </w:r>
+      <w:proofErr w:type="spellStart"/>
+      <w:r>
+        <w:rPr>
+          <w:rFonts w:ascii="Courier New" w:hAnsi="Courier New" w:cs="Courier New"/>
+        </w:rPr>
+        <w:t>chmod</w:t>
+      </w:r>
+      <w:proofErr w:type="spellEnd"/>
+      <w:r>
+        <w:rPr>
+          <w:rFonts w:ascii="Courier New" w:hAnsi="Courier New" w:cs="Courier New"/>
+        </w:rPr>
+        <w:t xml:space="preserve"> +x cert_gen.sh;./cert_gen.sh</w:t>
+      </w:r>
+      <w:r>
+        <w:t xml:space="preserve"> </w:t>
+      </w:r>
+      <w:r>
+        <w:t xml:space="preserve">in </w:t>
+      </w:r>
+      <w:proofErr w:type="spellStart"/>
+      <w:r>
+        <w:t>cloudshell</w:t>
+      </w:r>
+      <w:proofErr w:type="spellEnd"/>
+      <w:r>
+        <w:t xml:space="preserve"> </w:t>
+      </w:r>
+      <w:r>
+        <w:t xml:space="preserve">to </w:t>
+      </w:r>
+      <w:r>
+        <w:t>auto generate all certificates</w:t>
+      </w:r>
+      <w:r>
+        <w:t>.</w:t>
       </w:r>
     </w:p>
     <w:p>
@@ -841,15 +894,35 @@
         <w:rPr>
           <w:rFonts w:ascii="Courier New" w:hAnsi="Courier New" w:cs="Courier New"/>
         </w:rPr>
-        <w:t>rootCA.</w:t>
-      </w:r>
-      <w:r>
-        <w:rPr>
-          <w:rFonts w:ascii="Courier New" w:hAnsi="Courier New" w:cs="Courier New"/>
-        </w:rPr>
-        <w:t>pem</w:t>
-      </w:r>
-      <w:proofErr w:type="spellEnd"/>
+        <w:t>rootCA.pem</w:t>
+      </w:r>
+      <w:proofErr w:type="spellEnd"/>
+      <w:r>
+        <w:rPr>
+          <w:rFonts w:ascii="Courier New" w:hAnsi="Courier New" w:cs="Courier New"/>
+        </w:rPr>
+        <w:t xml:space="preserve"> -subj "/C=US/ST=WA/O=Microsoft/CN=</w:t>
+      </w:r>
+      <w:proofErr w:type="spellStart"/>
+      <w:r>
+        <w:rPr>
+          <w:rFonts w:ascii="Courier New" w:hAnsi="Courier New" w:cs="Courier New"/>
+        </w:rPr>
+        <w:t>MyAwesome</w:t>
+      </w:r>
+      <w:r>
+        <w:rPr>
+          <w:rFonts w:ascii="Courier New" w:hAnsi="Courier New" w:cs="Courier New"/>
+        </w:rPr>
+        <w:t>RootCA</w:t>
+      </w:r>
+      <w:proofErr w:type="spellEnd"/>
+      <w:r>
+        <w:rPr>
+          <w:rFonts w:ascii="Courier New" w:hAnsi="Courier New" w:cs="Courier New"/>
+        </w:rPr>
+        <w:t>"</w:t>
+      </w:r>
       <w:r>
         <w:rPr>
           <w:rFonts w:ascii="Courier New" w:hAnsi="Courier New" w:cs="Courier New"/>
@@ -1154,13 +1227,7 @@
         <w:rPr>
           <w:rFonts w:ascii="Courier New" w:hAnsi="Courier New" w:cs="Courier New"/>
         </w:rPr>
-        <w:t xml:space="preserve"> -days 500 -sha256</w:t>
-      </w:r>
-      <w:r>
-        <w:rPr>
-          <w:rFonts w:ascii="Courier New" w:hAnsi="Courier New" w:cs="Courier New"/>
-        </w:rPr>
-        <w:t xml:space="preserve"> </w:t>
+        <w:t xml:space="preserve"> -days 500 -sha256 </w:t>
       </w:r>
       <w:r>
         <w:t xml:space="preserve">to generate </w:t>
@@ -1257,6 +1324,181 @@
         </w:rPr>
       </w:pPr>
       <w:r>
+        <w:t>Download the Root certificate</w:t>
+      </w:r>
+      <w:r>
+        <w:t xml:space="preserve"> (</w:t>
+      </w:r>
+      <w:proofErr w:type="spellStart"/>
+      <w:r>
+        <w:t>rootCA.pem</w:t>
+      </w:r>
+      <w:proofErr w:type="spellEnd"/>
+      <w:r>
+        <w:t>)</w:t>
+      </w:r>
+      <w:r>
+        <w:t xml:space="preserve"> to your machine</w:t>
+      </w:r>
+      <w:r>
+        <w:t xml:space="preserve"> (so you can upload it to IoT Hub</w:t>
+      </w:r>
+      <w:r>
+        <w:t>)</w:t>
+      </w:r>
+      <w:r>
+        <w:t>:</w:t>
+      </w:r>
+    </w:p>
+    <w:p>
+      <w:pPr>
+        <w:pStyle w:val="ListParagraph"/>
+        <w:jc w:val="center"/>
+        <w:rPr>
+          <w:rFonts w:ascii="Courier New" w:hAnsi="Courier New" w:cs="Courier New"/>
+        </w:rPr>
+      </w:pPr>
+      <w:r>
+        <w:rPr>
+          <w:rFonts w:ascii="Courier New" w:hAnsi="Courier New" w:cs="Courier New"/>
+        </w:rPr>
+        <w:drawing>
+          <wp:inline distT="0" distB="0" distL="0" distR="0" wp14:anchorId="1DCC335F" wp14:editId="03F39383">
+            <wp:extent cx="5322548" cy="2066457"/>
+            <wp:effectExtent l="0" t="0" r="0" b="0"/>
+            <wp:docPr id="5" name="Picture 5" descr="Graphical user interface, text, application&#10;&#10;Description automatically generated"/>
+            <wp:cNvGraphicFramePr>
+              <a:graphicFrameLocks xmlns:a="http://schemas.openxmlformats.org/drawingml/2006/main" noChangeAspect="1"/>
+            </wp:cNvGraphicFramePr>
+            <a:graphic xmlns:a="http://schemas.openxmlformats.org/drawingml/2006/main">
+              <a:graphicData uri="http://schemas.openxmlformats.org/drawingml/2006/picture">
+                <pic:pic xmlns:pic="http://schemas.openxmlformats.org/drawingml/2006/picture">
+                  <pic:nvPicPr>
+                    <pic:cNvPr id="5" name="Picture 5" descr="Graphical user interface, text, application&#10;&#10;Description automatically generated"/>
+                    <pic:cNvPicPr/>
+                  </pic:nvPicPr>
+                  <pic:blipFill>
+                    <a:blip r:embed="rId8"/>
+                    <a:stretch>
+                      <a:fillRect/>
+                    </a:stretch>
+                  </pic:blipFill>
+                  <pic:spPr>
+                    <a:xfrm>
+                      <a:off x="0" y="0"/>
+                      <a:ext cx="5341563" cy="2073840"/>
+                    </a:xfrm>
+                    <a:prstGeom prst="rect">
+                      <a:avLst/>
+                    </a:prstGeom>
+                  </pic:spPr>
+                </pic:pic>
+              </a:graphicData>
+            </a:graphic>
+          </wp:inline>
+        </w:drawing>
+      </w:r>
+    </w:p>
+    <w:p>
+      <w:pPr>
+        <w:pStyle w:val="ListParagraph"/>
+        <w:jc w:val="center"/>
+        <w:rPr>
+          <w:rFonts w:ascii="Courier New" w:hAnsi="Courier New" w:cs="Courier New"/>
+        </w:rPr>
+      </w:pPr>
+    </w:p>
+    <w:p>
+      <w:pPr>
+        <w:pStyle w:val="ListParagraph"/>
+        <w:numPr>
+          <w:ilvl w:val="1"/>
+          <w:numId w:val="3"/>
+        </w:numPr>
+        <w:rPr>
+          <w:rFonts w:ascii="Courier New" w:hAnsi="Courier New" w:cs="Courier New"/>
+        </w:rPr>
+      </w:pPr>
+      <w:r>
+        <w:t>Or use</w:t>
+      </w:r>
+      <w:r>
+        <w:rPr>
+          <w:rFonts w:ascii="Courier New" w:hAnsi="Courier New" w:cs="Courier New"/>
+        </w:rPr>
+        <w:t xml:space="preserve"> </w:t>
+      </w:r>
+      <w:hyperlink r:id="rId9" w:anchor="az-iot-hub-certificate-create" w:history="1">
+        <w:proofErr w:type="spellStart"/>
+        <w:r>
+          <w:rPr>
+            <w:rStyle w:val="Hyperlink"/>
+            <w:rFonts w:ascii="Courier New" w:hAnsi="Courier New" w:cs="Courier New"/>
+          </w:rPr>
+          <w:t>az</w:t>
+        </w:r>
+        <w:proofErr w:type="spellEnd"/>
+        <w:r>
+          <w:rPr>
+            <w:rStyle w:val="Hyperlink"/>
+            <w:rFonts w:ascii="Courier New" w:hAnsi="Courier New" w:cs="Courier New"/>
+          </w:rPr>
+          <w:t xml:space="preserve"> </w:t>
+        </w:r>
+        <w:proofErr w:type="spellStart"/>
+        <w:r>
+          <w:rPr>
+            <w:rStyle w:val="Hyperlink"/>
+            <w:rFonts w:ascii="Courier New" w:hAnsi="Courier New" w:cs="Courier New"/>
+          </w:rPr>
+          <w:t>iot</w:t>
+        </w:r>
+        <w:proofErr w:type="spellEnd"/>
+        <w:r>
+          <w:rPr>
+            <w:rStyle w:val="Hyperlink"/>
+            <w:rFonts w:ascii="Courier New" w:hAnsi="Courier New" w:cs="Courier New"/>
+          </w:rPr>
+          <w:t xml:space="preserve"> hub certificate create</w:t>
+        </w:r>
+      </w:hyperlink>
+      <w:r>
+        <w:rPr>
+          <w:rFonts w:ascii="Courier New" w:hAnsi="Courier New" w:cs="Courier New"/>
+        </w:rPr>
+        <w:t xml:space="preserve"> </w:t>
+      </w:r>
+      <w:r>
+        <w:t xml:space="preserve">to upload the certificate to IoT Hub using </w:t>
+      </w:r>
+      <w:proofErr w:type="spellStart"/>
+      <w:r>
+        <w:t>az</w:t>
+      </w:r>
+      <w:proofErr w:type="spellEnd"/>
+      <w:r>
+        <w:t xml:space="preserve"> cli</w:t>
+      </w:r>
+    </w:p>
+    <w:p>
+      <w:pPr>
+        <w:rPr>
+          <w:rFonts w:ascii="Courier New" w:hAnsi="Courier New" w:cs="Courier New"/>
+        </w:rPr>
+      </w:pPr>
+    </w:p>
+    <w:p>
+      <w:pPr>
+        <w:pStyle w:val="ListParagraph"/>
+        <w:numPr>
+          <w:ilvl w:val="0"/>
+          <w:numId w:val="3"/>
+        </w:numPr>
+        <w:rPr>
+          <w:rFonts w:ascii="Courier New" w:hAnsi="Courier New" w:cs="Courier New"/>
+        </w:rPr>
+      </w:pPr>
+      <w:r>
         <w:t>In Azure portal upload your public Root certificate to IoT Hub</w:t>
       </w:r>
       <w:r>
@@ -1275,6 +1517,9 @@
         </w:rPr>
       </w:pPr>
       <w:r>
+        <w:rPr>
+          <w:noProof/>
+        </w:rPr>
         <w:drawing>
           <wp:inline distT="0" distB="0" distL="0" distR="0" wp14:anchorId="12128349" wp14:editId="732689F2">
             <wp:extent cx="6193026" cy="2556344"/>
@@ -1291,7 +1536,7 @@
                     <pic:cNvPicPr/>
                   </pic:nvPicPr>
                   <pic:blipFill>
-                    <a:blip r:embed="rId8"/>
+                    <a:blip r:embed="rId10"/>
                     <a:stretch>
                       <a:fillRect/>
                     </a:stretch>
@@ -1312,11 +1557,7 @@
         </w:drawing>
       </w:r>
     </w:p>
-    <w:p>
-      <w:r>
-        <w:br w:type="page"/>
-      </w:r>
-    </w:p>
+    <w:p/>
     <w:p>
       <w:pPr>
         <w:pStyle w:val="ListParagraph"/>
@@ -1349,10 +1590,13 @@
         <w:pStyle w:val="ListParagraph"/>
       </w:pPr>
       <w:r>
+        <w:rPr>
+          <w:noProof/>
+        </w:rPr>
         <w:drawing>
-          <wp:inline distT="0" distB="0" distL="0" distR="0" wp14:anchorId="4D4E696A" wp14:editId="5220DB9F">
-            <wp:extent cx="3374020" cy="3952073"/>
-            <wp:effectExtent l="0" t="0" r="0" b="0"/>
+          <wp:inline distT="0" distB="0" distL="0" distR="0" wp14:anchorId="4D4E696A" wp14:editId="21FCB108">
+            <wp:extent cx="2599173" cy="3044476"/>
+            <wp:effectExtent l="0" t="0" r="0" b="3810"/>
             <wp:docPr id="4" name="Picture 4" descr="Graphical user interface, application, Teams&#10;&#10;Description automatically generated"/>
             <wp:cNvGraphicFramePr>
               <a:graphicFrameLocks xmlns:a="http://schemas.openxmlformats.org/drawingml/2006/main" noChangeAspect="1"/>
@@ -1365,7 +1609,7 @@
                     <pic:cNvPicPr/>
                   </pic:nvPicPr>
                   <pic:blipFill>
-                    <a:blip r:embed="rId9"/>
+                    <a:blip r:embed="rId11"/>
                     <a:stretch>
                       <a:fillRect/>
                     </a:stretch>
@@ -1373,7 +1617,7 @@
                   <pic:spPr>
                     <a:xfrm>
                       <a:off x="0" y="0"/>
-                      <a:ext cx="3385773" cy="3965840"/>
+                      <a:ext cx="2620449" cy="3069397"/>
                     </a:xfrm>
                     <a:prstGeom prst="rect">
                       <a:avLst/>
@@ -1762,7 +2006,7 @@
           <w:numId w:val="6"/>
         </w:numPr>
       </w:pPr>
-      <w:hyperlink r:id="rId10" w:history="1">
+      <w:hyperlink r:id="rId12" w:history="1">
         <w:r>
           <w:rPr>
             <w:rStyle w:val="Hyperlink"/>
@@ -1779,7 +2023,7 @@
           <w:numId w:val="6"/>
         </w:numPr>
       </w:pPr>
-      <w:hyperlink r:id="rId11" w:history="1">
+      <w:hyperlink r:id="rId13" w:history="1">
         <w:proofErr w:type="spellStart"/>
         <w:r>
           <w:rPr>
@@ -1818,7 +2062,7 @@
           <w:numId w:val="6"/>
         </w:numPr>
       </w:pPr>
-      <w:hyperlink r:id="rId12" w:history="1">
+      <w:hyperlink r:id="rId14" w:history="1">
         <w:proofErr w:type="spellStart"/>
         <w:r>
           <w:rPr>

</xml_diff>